<commit_message>
nmv 17 05 2022
</commit_message>
<xml_diff>
--- a/TS-Padam/TS-4.3/TS 4.3 Sanskrit Pada Paatam Corrections.docx
+++ b/TS-Padam/TS-4.3/TS 4.3 Sanskrit Pada Paatam Corrections.docx
@@ -1,6 +1,6 @@
 
 <file path=word/document.xml><?xml version="1.0" encoding="utf-8"?>
-<w:document xmlns:wpc="http://schemas.microsoft.com/office/word/2010/wordprocessingCanvas" xmlns:cx="http://schemas.microsoft.com/office/drawing/2014/chartex" xmlns:cx1="http://schemas.microsoft.com/office/drawing/2015/9/8/chartex" xmlns:cx2="http://schemas.microsoft.com/office/drawing/2015/10/21/chartex" xmlns:cx3="http://schemas.microsoft.com/office/drawing/2016/5/9/chartex" xmlns:cx4="http://schemas.microsoft.com/office/drawing/2016/5/10/chartex" xmlns:cx5="http://schemas.microsoft.com/office/drawing/2016/5/11/chartex" xmlns:cx6="http://schemas.microsoft.com/office/drawing/2016/5/12/chartex" xmlns:cx7="http://schemas.microsoft.com/office/drawing/2016/5/13/chartex" xmlns:cx8="http://schemas.microsoft.com/office/drawing/2016/5/14/chartex" xmlns:mc="http://schemas.openxmlformats.org/markup-compatibility/2006" xmlns:aink="http://schemas.microsoft.com/office/drawing/2016/ink" xmlns:am3d="http://schemas.microsoft.com/office/drawing/2017/model3d" xmlns:o="urn:schemas-microsoft-com:office:office" xmlns:r="http://schemas.openxmlformats.org/officeDocument/2006/relationships" xmlns:m="http://schemas.openxmlformats.org/officeDocument/2006/math" xmlns:v="urn:schemas-microsoft-com:vml" xmlns:wp14="http://schemas.microsoft.com/office/word/2010/wordprocessingDrawing" xmlns:wp="http://schemas.openxmlformats.org/drawingml/2006/wordprocessingDrawing" xmlns:w10="urn:schemas-microsoft-com:office:word" xmlns:w="http://schemas.openxmlformats.org/wordprocessingml/2006/main" xmlns:w14="http://schemas.microsoft.com/office/word/2010/wordml" xmlns:w15="http://schemas.microsoft.com/office/word/2012/wordml" xmlns:w16cex="http://schemas.microsoft.com/office/word/2018/wordml/cex" xmlns:w16cid="http://schemas.microsoft.com/office/word/2016/wordml/cid" xmlns:w16="http://schemas.microsoft.com/office/word/2018/wordml" xmlns:w16sdtdh="http://schemas.microsoft.com/office/word/2020/wordml/sdtdatahash" xmlns:w16se="http://schemas.microsoft.com/office/word/2015/wordml/symex" xmlns:wpg="http://schemas.microsoft.com/office/word/2010/wordprocessingGroup" xmlns:wpi="http://schemas.microsoft.com/office/word/2010/wordprocessingInk" xmlns:wne="http://schemas.microsoft.com/office/word/2006/wordml" xmlns:wps="http://schemas.microsoft.com/office/word/2010/wordprocessingShape" mc:Ignorable="w14 w15 w16se w16cid w16 w16cex w16sdtdh wp14">
+<w:document xmlns:wpc="http://schemas.microsoft.com/office/word/2010/wordprocessingCanvas" xmlns:cx="http://schemas.microsoft.com/office/drawing/2014/chartex" xmlns:cx1="http://schemas.microsoft.com/office/drawing/2015/9/8/chartex" xmlns:mc="http://schemas.openxmlformats.org/markup-compatibility/2006" xmlns:o="urn:schemas-microsoft-com:office:office" xmlns:r="http://schemas.openxmlformats.org/officeDocument/2006/relationships" xmlns:m="http://schemas.openxmlformats.org/officeDocument/2006/math" xmlns:v="urn:schemas-microsoft-com:vml" xmlns:wp14="http://schemas.microsoft.com/office/word/2010/wordprocessingDrawing" xmlns:wp="http://schemas.openxmlformats.org/drawingml/2006/wordprocessingDrawing" xmlns:w10="urn:schemas-microsoft-com:office:word" xmlns:w="http://schemas.openxmlformats.org/wordprocessingml/2006/main" xmlns:w14="http://schemas.microsoft.com/office/word/2010/wordml" xmlns:w15="http://schemas.microsoft.com/office/word/2012/wordml" xmlns:w16se="http://schemas.microsoft.com/office/word/2015/wordml/symex" xmlns:wpg="http://schemas.microsoft.com/office/word/2010/wordprocessingGroup" xmlns:wpi="http://schemas.microsoft.com/office/word/2010/wordprocessingInk" xmlns:wne="http://schemas.microsoft.com/office/word/2006/wordml" xmlns:wps="http://schemas.microsoft.com/office/word/2010/wordprocessingShape" mc:Ignorable="w14 w15 w16se wp14">
   <w:body>
     <w:p>
       <w:pPr>
@@ -77,6 +77,1355 @@
         <w:t>?????</w:t>
       </w:r>
       <w:proofErr w:type="gramEnd"/>
+    </w:p>
+    <w:p>
+      <w:pPr>
+        <w:jc w:val="center"/>
+        <w:rPr>
+          <w:b/>
+          <w:bCs/>
+        </w:rPr>
+      </w:pPr>
+      <w:r>
+        <w:rPr>
+          <w:b/>
+          <w:bCs/>
+        </w:rPr>
+        <w:t>(ignore those which are already incorporated in your book’s version and date)</w:t>
+      </w:r>
+    </w:p>
+    <w:tbl>
+      <w:tblPr>
+        <w:tblW w:w="13332" w:type="dxa"/>
+        <w:tblInd w:w="-856" w:type="dxa"/>
+        <w:tblBorders>
+          <w:top w:val="single" w:sz="4" w:space="0" w:color="000000"/>
+          <w:left w:val="single" w:sz="4" w:space="0" w:color="000000"/>
+          <w:bottom w:val="single" w:sz="4" w:space="0" w:color="000000"/>
+          <w:right w:val="single" w:sz="4" w:space="0" w:color="000000"/>
+          <w:insideH w:val="single" w:sz="4" w:space="0" w:color="000000"/>
+          <w:insideV w:val="single" w:sz="4" w:space="0" w:color="000000"/>
+        </w:tblBorders>
+        <w:tblLook w:val="04A0" w:firstRow="1" w:lastRow="0" w:firstColumn="1" w:lastColumn="0" w:noHBand="0" w:noVBand="1"/>
+      </w:tblPr>
+      <w:tblGrid>
+        <w:gridCol w:w="64"/>
+        <w:gridCol w:w="3310"/>
+        <w:gridCol w:w="4738"/>
+        <w:gridCol w:w="5220"/>
+      </w:tblGrid>
+      <w:tr>
+        <w:trPr>
+          <w:gridBefore w:val="1"/>
+          <w:wBefore w:w="64" w:type="dxa"/>
+        </w:trPr>
+        <w:tc>
+          <w:tcPr>
+            <w:tcW w:w="3310" w:type="dxa"/>
+          </w:tcPr>
+          <w:p>
+            <w:pPr>
+              <w:jc w:val="center"/>
+              <w:rPr>
+                <w:b/>
+                <w:bCs/>
+                <w:sz w:val="32"/>
+                <w:szCs w:val="32"/>
+              </w:rPr>
+            </w:pPr>
+            <w:r>
+              <w:rPr>
+                <w:b/>
+                <w:bCs/>
+                <w:sz w:val="32"/>
+                <w:szCs w:val="32"/>
+              </w:rPr>
+              <w:t>Section, Paragraph</w:t>
+            </w:r>
+          </w:p>
+          <w:p>
+            <w:pPr>
+              <w:jc w:val="center"/>
+              <w:rPr>
+                <w:b/>
+                <w:bCs/>
+                <w:sz w:val="32"/>
+                <w:szCs w:val="32"/>
+              </w:rPr>
+            </w:pPr>
+            <w:r>
+              <w:rPr>
+                <w:b/>
+                <w:bCs/>
+                <w:sz w:val="32"/>
+                <w:szCs w:val="32"/>
+              </w:rPr>
+              <w:t>Reference</w:t>
+            </w:r>
+          </w:p>
+        </w:tc>
+        <w:tc>
+          <w:tcPr>
+            <w:tcW w:w="4738" w:type="dxa"/>
+          </w:tcPr>
+          <w:p>
+            <w:pPr>
+              <w:jc w:val="center"/>
+              <w:rPr>
+                <w:b/>
+                <w:bCs/>
+                <w:sz w:val="32"/>
+                <w:szCs w:val="32"/>
+              </w:rPr>
+            </w:pPr>
+            <w:r>
+              <w:rPr>
+                <w:b/>
+                <w:bCs/>
+                <w:sz w:val="32"/>
+                <w:szCs w:val="32"/>
+              </w:rPr>
+              <w:t>As Printed</w:t>
+            </w:r>
+          </w:p>
+        </w:tc>
+        <w:tc>
+          <w:tcPr>
+            <w:tcW w:w="5220" w:type="dxa"/>
+          </w:tcPr>
+          <w:p>
+            <w:pPr>
+              <w:ind w:right="-18"/>
+              <w:jc w:val="center"/>
+              <w:rPr>
+                <w:b/>
+                <w:bCs/>
+                <w:sz w:val="32"/>
+                <w:szCs w:val="32"/>
+              </w:rPr>
+            </w:pPr>
+            <w:r>
+              <w:rPr>
+                <w:b/>
+                <w:bCs/>
+                <w:sz w:val="32"/>
+                <w:szCs w:val="32"/>
+              </w:rPr>
+              <w:t>To be read as or corrected as</w:t>
+            </w:r>
+          </w:p>
+        </w:tc>
+      </w:tr>
+      <w:tr>
+        <w:trPr>
+          <w:gridBefore w:val="1"/>
+          <w:wBefore w:w="64" w:type="dxa"/>
+          <w:trHeight w:val="1002"/>
+        </w:trPr>
+        <w:tc>
+          <w:tcPr>
+            <w:tcW w:w="3310" w:type="dxa"/>
+            <w:tcBorders>
+              <w:top w:val="single" w:sz="4" w:space="0" w:color="000000"/>
+              <w:left w:val="single" w:sz="4" w:space="0" w:color="000000"/>
+              <w:bottom w:val="single" w:sz="4" w:space="0" w:color="auto"/>
+              <w:right w:val="single" w:sz="4" w:space="0" w:color="000000"/>
+            </w:tcBorders>
+          </w:tcPr>
+          <w:p>
+            <w:pPr>
+              <w:spacing w:before="0"/>
+              <w:rPr>
+                <w:rFonts w:cs="Latha"/>
+                <w:b/>
+                <w:sz w:val="28"/>
+                <w:szCs w:val="28"/>
+                <w:lang w:bidi="ta-IN"/>
+              </w:rPr>
+            </w:pPr>
+            <w:r>
+              <w:rPr>
+                <w:rFonts w:cs="Latha"/>
+                <w:b/>
+                <w:sz w:val="28"/>
+                <w:szCs w:val="28"/>
+                <w:lang w:bidi="ta-IN"/>
+              </w:rPr>
+              <w:t>TS 4.3.6.1 - Padam</w:t>
+            </w:r>
+          </w:p>
+          <w:p>
+            <w:pPr>
+              <w:spacing w:before="0"/>
+              <w:rPr>
+                <w:rFonts w:cs="Latha"/>
+                <w:b/>
+                <w:sz w:val="28"/>
+                <w:szCs w:val="28"/>
+                <w:lang w:bidi="ta-IN"/>
+              </w:rPr>
+            </w:pPr>
+            <w:r>
+              <w:rPr>
+                <w:rFonts w:cs="Latha"/>
+                <w:b/>
+                <w:sz w:val="28"/>
+                <w:szCs w:val="28"/>
+                <w:lang w:bidi="ta-IN"/>
+              </w:rPr>
+              <w:t>Padam No: - 38</w:t>
+            </w:r>
+          </w:p>
+          <w:p>
+            <w:pPr>
+              <w:spacing w:before="0"/>
+              <w:rPr>
+                <w:rFonts w:cs="Latha"/>
+                <w:b/>
+                <w:sz w:val="28"/>
+                <w:szCs w:val="28"/>
+                <w:lang w:bidi="ta-IN"/>
+              </w:rPr>
+            </w:pPr>
+            <w:r>
+              <w:rPr>
+                <w:rFonts w:cs="Latha"/>
+                <w:b/>
+                <w:sz w:val="28"/>
+                <w:szCs w:val="28"/>
+                <w:lang w:bidi="ta-IN"/>
+              </w:rPr>
+              <w:t>Panchaati No. - 11</w:t>
+            </w:r>
+          </w:p>
+        </w:tc>
+        <w:tc>
+          <w:tcPr>
+            <w:tcW w:w="4738" w:type="dxa"/>
+            <w:tcBorders>
+              <w:top w:val="single" w:sz="4" w:space="0" w:color="000000"/>
+              <w:left w:val="single" w:sz="4" w:space="0" w:color="000000"/>
+              <w:bottom w:val="single" w:sz="4" w:space="0" w:color="auto"/>
+              <w:right w:val="single" w:sz="4" w:space="0" w:color="000000"/>
+            </w:tcBorders>
+          </w:tcPr>
+          <w:p>
+            <w:pPr>
+              <w:widowControl w:val="0"/>
+              <w:autoSpaceDE w:val="0"/>
+              <w:autoSpaceDN w:val="0"/>
+              <w:adjustRightInd w:val="0"/>
+              <w:spacing w:before="0" w:line="264" w:lineRule="auto"/>
+              <w:rPr>
+                <w:rFonts w:ascii="BRH Devanagari Extra" w:hAnsi="BRH Devanagari Extra" w:cs="BRH Devanagari Extra"/>
+                <w:sz w:val="40"/>
+                <w:szCs w:val="40"/>
+              </w:rPr>
+            </w:pPr>
+            <w:proofErr w:type="spellStart"/>
+            <w:r>
+              <w:rPr>
+                <w:rFonts w:ascii="BRH Devanagari Extra" w:hAnsi="BRH Devanagari Extra" w:cs="BRH Devanagari Extra"/>
+                <w:sz w:val="40"/>
+                <w:szCs w:val="40"/>
+              </w:rPr>
+              <w:t>ÌuÉµÉþxqÉæ</w:t>
+            </w:r>
+            <w:proofErr w:type="spellEnd"/>
+            <w:r>
+              <w:rPr>
+                <w:rFonts w:ascii="BRH Devanagari Extra" w:hAnsi="BRH Devanagari Extra" w:cs="BRH Devanagari Extra"/>
+                <w:sz w:val="40"/>
+                <w:szCs w:val="40"/>
+              </w:rPr>
+              <w:t xml:space="preserve"> | </w:t>
+            </w:r>
+          </w:p>
+          <w:p>
+            <w:pPr>
+              <w:widowControl w:val="0"/>
+              <w:autoSpaceDE w:val="0"/>
+              <w:autoSpaceDN w:val="0"/>
+              <w:adjustRightInd w:val="0"/>
+              <w:spacing w:before="0" w:line="264" w:lineRule="auto"/>
+              <w:rPr>
+                <w:rFonts w:ascii="BRH Devanagari Extra" w:hAnsi="BRH Devanagari Extra" w:cs="BRH Devanagari Extra"/>
+                <w:sz w:val="40"/>
+                <w:szCs w:val="40"/>
+                <w:highlight w:val="yellow"/>
+              </w:rPr>
+            </w:pPr>
+            <w:proofErr w:type="spellStart"/>
+            <w:r>
+              <w:rPr>
+                <w:rFonts w:ascii="BRH Devanagari Extra" w:hAnsi="BRH Devanagari Extra" w:cs="BRH Devanagari Extra"/>
+                <w:sz w:val="40"/>
+                <w:szCs w:val="40"/>
+              </w:rPr>
+              <w:t>mÉëÉ</w:t>
+            </w:r>
+            <w:proofErr w:type="spellEnd"/>
+            <w:r>
+              <w:rPr>
+                <w:rFonts w:ascii="BRH Malayalam Extra" w:hAnsi="BRH Malayalam Extra" w:cs="BRH Devanagari Extra"/>
+                <w:sz w:val="34"/>
+                <w:szCs w:val="40"/>
+              </w:rPr>
+              <w:t>–</w:t>
+            </w:r>
+            <w:proofErr w:type="spellStart"/>
+            <w:r>
+              <w:rPr>
+                <w:rFonts w:ascii="BRH Devanagari Extra" w:hAnsi="BRH Devanagari Extra" w:cs="BRH Devanagari Extra"/>
+                <w:sz w:val="40"/>
+                <w:szCs w:val="40"/>
+              </w:rPr>
+              <w:t>hÉÉrÉåÌiÉþ</w:t>
+            </w:r>
+            <w:proofErr w:type="spellEnd"/>
+            <w:r>
+              <w:rPr>
+                <w:rFonts w:ascii="BRH Devanagari Extra" w:hAnsi="BRH Devanagari Extra" w:cs="BRH Devanagari Extra"/>
+                <w:sz w:val="40"/>
+                <w:szCs w:val="40"/>
+              </w:rPr>
+              <w:t xml:space="preserve"> </w:t>
+            </w:r>
+            <w:proofErr w:type="spellStart"/>
+            <w:r>
+              <w:rPr>
+                <w:rFonts w:ascii="BRH Devanagari Extra" w:hAnsi="BRH Devanagari Extra" w:cs="BRH Devanagari Extra"/>
+                <w:sz w:val="40"/>
+                <w:szCs w:val="40"/>
+                <w:highlight w:val="yellow"/>
+              </w:rPr>
+              <w:t>mÉëÉ</w:t>
+            </w:r>
+            <w:proofErr w:type="spellEnd"/>
+            <w:r>
+              <w:rPr>
+                <w:rFonts w:ascii="BRH Devanagari Extra" w:hAnsi="BRH Devanagari Extra" w:cs="BRH Devanagari Extra"/>
+                <w:sz w:val="40"/>
+                <w:szCs w:val="40"/>
+              </w:rPr>
+              <w:t xml:space="preserve"> - A</w:t>
+            </w:r>
+            <w:r>
+              <w:rPr>
+                <w:rFonts w:ascii="BRH Malayalam Extra" w:hAnsi="BRH Malayalam Extra" w:cs="BRH Devanagari Extra"/>
+                <w:sz w:val="34"/>
+                <w:szCs w:val="40"/>
+              </w:rPr>
+              <w:t>–</w:t>
+            </w:r>
+            <w:proofErr w:type="spellStart"/>
+            <w:r>
+              <w:rPr>
+                <w:rFonts w:ascii="BRH Devanagari Extra" w:hAnsi="BRH Devanagari Extra" w:cs="BRH Devanagari Extra"/>
+                <w:sz w:val="40"/>
+                <w:szCs w:val="40"/>
+              </w:rPr>
+              <w:t>lÉÉrÉþ</w:t>
+            </w:r>
+            <w:proofErr w:type="spellEnd"/>
+            <w:r>
+              <w:rPr>
+                <w:rFonts w:ascii="BRH Devanagari Extra" w:hAnsi="BRH Devanagari Extra" w:cs="BRH Devanagari Extra"/>
+                <w:sz w:val="40"/>
+                <w:szCs w:val="40"/>
+              </w:rPr>
+              <w:t xml:space="preserve"> |</w:t>
+            </w:r>
+          </w:p>
+        </w:tc>
+        <w:tc>
+          <w:tcPr>
+            <w:tcW w:w="5220" w:type="dxa"/>
+            <w:tcBorders>
+              <w:top w:val="single" w:sz="4" w:space="0" w:color="000000"/>
+              <w:left w:val="single" w:sz="4" w:space="0" w:color="000000"/>
+              <w:bottom w:val="single" w:sz="4" w:space="0" w:color="auto"/>
+              <w:right w:val="single" w:sz="4" w:space="0" w:color="000000"/>
+            </w:tcBorders>
+          </w:tcPr>
+          <w:p>
+            <w:pPr>
+              <w:widowControl w:val="0"/>
+              <w:autoSpaceDE w:val="0"/>
+              <w:autoSpaceDN w:val="0"/>
+              <w:adjustRightInd w:val="0"/>
+              <w:spacing w:before="0" w:line="264" w:lineRule="auto"/>
+              <w:rPr>
+                <w:rFonts w:ascii="BRH Devanagari Extra" w:hAnsi="BRH Devanagari Extra" w:cs="BRH Devanagari Extra"/>
+                <w:sz w:val="40"/>
+                <w:szCs w:val="40"/>
+              </w:rPr>
+            </w:pPr>
+            <w:proofErr w:type="spellStart"/>
+            <w:r>
+              <w:rPr>
+                <w:rFonts w:ascii="BRH Devanagari Extra" w:hAnsi="BRH Devanagari Extra" w:cs="BRH Devanagari Extra"/>
+                <w:sz w:val="40"/>
+                <w:szCs w:val="40"/>
+              </w:rPr>
+              <w:t>ÌuÉµÉþxqÉæ</w:t>
+            </w:r>
+            <w:proofErr w:type="spellEnd"/>
+            <w:r>
+              <w:rPr>
+                <w:rFonts w:ascii="BRH Devanagari Extra" w:hAnsi="BRH Devanagari Extra" w:cs="BRH Devanagari Extra"/>
+                <w:sz w:val="40"/>
+                <w:szCs w:val="40"/>
+              </w:rPr>
+              <w:t xml:space="preserve"> | </w:t>
+            </w:r>
+          </w:p>
+          <w:p>
+            <w:pPr>
+              <w:autoSpaceDE w:val="0"/>
+              <w:autoSpaceDN w:val="0"/>
+              <w:adjustRightInd w:val="0"/>
+              <w:spacing w:before="0"/>
+              <w:rPr>
+                <w:rFonts w:ascii="BRH Devanagari Extra" w:hAnsi="BRH Devanagari Extra" w:cs="BRH Devanagari Extra"/>
+                <w:sz w:val="40"/>
+                <w:szCs w:val="40"/>
+                <w:highlight w:val="green"/>
+              </w:rPr>
+            </w:pPr>
+            <w:proofErr w:type="spellStart"/>
+            <w:r>
+              <w:rPr>
+                <w:rFonts w:ascii="BRH Devanagari Extra" w:hAnsi="BRH Devanagari Extra" w:cs="BRH Devanagari Extra"/>
+                <w:sz w:val="40"/>
+                <w:szCs w:val="40"/>
+              </w:rPr>
+              <w:t>mÉëÉ</w:t>
+            </w:r>
+            <w:proofErr w:type="spellEnd"/>
+            <w:r>
+              <w:rPr>
+                <w:rFonts w:ascii="BRH Malayalam Extra" w:hAnsi="BRH Malayalam Extra" w:cs="BRH Devanagari Extra"/>
+                <w:sz w:val="34"/>
+                <w:szCs w:val="40"/>
+              </w:rPr>
+              <w:t>–</w:t>
+            </w:r>
+            <w:proofErr w:type="spellStart"/>
+            <w:r>
+              <w:rPr>
+                <w:rFonts w:ascii="BRH Devanagari Extra" w:hAnsi="BRH Devanagari Extra" w:cs="BRH Devanagari Extra"/>
+                <w:sz w:val="40"/>
+                <w:szCs w:val="40"/>
+              </w:rPr>
+              <w:t>hÉÉrÉåÌiÉþ</w:t>
+            </w:r>
+            <w:proofErr w:type="spellEnd"/>
+            <w:r>
+              <w:rPr>
+                <w:rFonts w:ascii="BRH Devanagari Extra" w:hAnsi="BRH Devanagari Extra" w:cs="BRH Devanagari Extra"/>
+                <w:sz w:val="40"/>
+                <w:szCs w:val="40"/>
+              </w:rPr>
+              <w:t xml:space="preserve"> </w:t>
+            </w:r>
+            <w:proofErr w:type="spellStart"/>
+            <w:r>
+              <w:rPr>
+                <w:rFonts w:ascii="BRH Devanagari Extra" w:hAnsi="BRH Devanagari Extra" w:cs="BRH Devanagari Extra"/>
+                <w:sz w:val="40"/>
+                <w:szCs w:val="40"/>
+                <w:highlight w:val="green"/>
+              </w:rPr>
+              <w:t>mÉ</w:t>
+            </w:r>
+            <w:r>
+              <w:rPr>
+                <w:rFonts w:ascii="BRH Devanagari Extra" w:hAnsi="BRH Devanagari Extra" w:cs="BRH Devanagari Extra"/>
+                <w:sz w:val="40"/>
+                <w:szCs w:val="40"/>
+              </w:rPr>
+              <w:t>ë</w:t>
+            </w:r>
+            <w:proofErr w:type="spellEnd"/>
+            <w:r>
+              <w:rPr>
+                <w:rFonts w:ascii="BRH Devanagari Extra" w:hAnsi="BRH Devanagari Extra" w:cs="BRH Devanagari Extra"/>
+                <w:sz w:val="40"/>
+                <w:szCs w:val="40"/>
+              </w:rPr>
+              <w:t xml:space="preserve"> - A</w:t>
+            </w:r>
+            <w:r>
+              <w:rPr>
+                <w:rFonts w:ascii="BRH Malayalam Extra" w:hAnsi="BRH Malayalam Extra" w:cs="BRH Devanagari Extra"/>
+                <w:sz w:val="34"/>
+                <w:szCs w:val="40"/>
+              </w:rPr>
+              <w:t>–</w:t>
+            </w:r>
+            <w:proofErr w:type="spellStart"/>
+            <w:r>
+              <w:rPr>
+                <w:rFonts w:ascii="BRH Devanagari Extra" w:hAnsi="BRH Devanagari Extra" w:cs="BRH Devanagari Extra"/>
+                <w:sz w:val="40"/>
+                <w:szCs w:val="40"/>
+              </w:rPr>
+              <w:t>lÉÉrÉþ</w:t>
+            </w:r>
+            <w:proofErr w:type="spellEnd"/>
+            <w:r>
+              <w:rPr>
+                <w:rFonts w:ascii="BRH Devanagari Extra" w:hAnsi="BRH Devanagari Extra" w:cs="BRH Devanagari Extra"/>
+                <w:sz w:val="40"/>
+                <w:szCs w:val="40"/>
+              </w:rPr>
+              <w:t xml:space="preserve"> |</w:t>
+            </w:r>
+          </w:p>
+        </w:tc>
+      </w:tr>
+      <w:tr>
+        <w:trPr>
+          <w:gridBefore w:val="1"/>
+          <w:wBefore w:w="64" w:type="dxa"/>
+          <w:trHeight w:val="1002"/>
+        </w:trPr>
+        <w:tc>
+          <w:tcPr>
+            <w:tcW w:w="3310" w:type="dxa"/>
+          </w:tcPr>
+          <w:p>
+            <w:pPr>
+              <w:spacing w:before="0"/>
+              <w:rPr>
+                <w:rFonts w:cs="Latha"/>
+                <w:b/>
+                <w:sz w:val="28"/>
+                <w:szCs w:val="28"/>
+                <w:lang w:bidi="ta-IN"/>
+              </w:rPr>
+            </w:pPr>
+            <w:r>
+              <w:rPr>
+                <w:rFonts w:cs="Latha"/>
+                <w:b/>
+                <w:sz w:val="28"/>
+                <w:szCs w:val="28"/>
+                <w:lang w:bidi="ta-IN"/>
+              </w:rPr>
+              <w:t>TS 4.3.</w:t>
+            </w:r>
+            <w:r>
+              <w:rPr>
+                <w:rFonts w:cs="Latha"/>
+                <w:b/>
+                <w:sz w:val="28"/>
+                <w:szCs w:val="28"/>
+                <w:lang w:bidi="ta-IN"/>
+              </w:rPr>
+              <w:t>10.3</w:t>
+            </w:r>
+            <w:r>
+              <w:rPr>
+                <w:rFonts w:cs="Latha"/>
+                <w:b/>
+                <w:sz w:val="28"/>
+                <w:szCs w:val="28"/>
+                <w:lang w:bidi="ta-IN"/>
+              </w:rPr>
+              <w:t xml:space="preserve"> - Padam</w:t>
+            </w:r>
+          </w:p>
+          <w:p>
+            <w:pPr>
+              <w:spacing w:before="0"/>
+              <w:rPr>
+                <w:rFonts w:cs="Latha"/>
+                <w:b/>
+                <w:sz w:val="28"/>
+                <w:szCs w:val="28"/>
+                <w:lang w:bidi="ta-IN"/>
+              </w:rPr>
+            </w:pPr>
+            <w:r>
+              <w:rPr>
+                <w:rFonts w:cs="Latha"/>
+                <w:b/>
+                <w:sz w:val="28"/>
+                <w:szCs w:val="28"/>
+                <w:lang w:bidi="ta-IN"/>
+              </w:rPr>
+              <w:t xml:space="preserve">Padam No: - </w:t>
+            </w:r>
+            <w:r>
+              <w:rPr>
+                <w:rFonts w:cs="Latha"/>
+                <w:b/>
+                <w:sz w:val="28"/>
+                <w:szCs w:val="28"/>
+                <w:lang w:bidi="ta-IN"/>
+              </w:rPr>
+              <w:t>1</w:t>
+            </w:r>
+          </w:p>
+          <w:p>
+            <w:pPr>
+              <w:spacing w:before="0"/>
+              <w:rPr>
+                <w:rFonts w:ascii="Latha" w:hAnsi="Latha" w:cs="Latha"/>
+                <w:b/>
+                <w:sz w:val="32"/>
+                <w:szCs w:val="32"/>
+                <w:lang w:bidi="ta-IN"/>
+              </w:rPr>
+            </w:pPr>
+            <w:r>
+              <w:rPr>
+                <w:rFonts w:cs="Latha"/>
+                <w:b/>
+                <w:sz w:val="28"/>
+                <w:szCs w:val="28"/>
+                <w:lang w:bidi="ta-IN"/>
+              </w:rPr>
+              <w:t xml:space="preserve">Panchaati No. - </w:t>
+            </w:r>
+            <w:r>
+              <w:rPr>
+                <w:rFonts w:cs="Latha"/>
+                <w:b/>
+                <w:sz w:val="28"/>
+                <w:szCs w:val="28"/>
+                <w:lang w:bidi="ta-IN"/>
+              </w:rPr>
+              <w:t>20</w:t>
+            </w:r>
+          </w:p>
+        </w:tc>
+        <w:tc>
+          <w:tcPr>
+            <w:tcW w:w="4738" w:type="dxa"/>
+          </w:tcPr>
+          <w:p>
+            <w:pPr>
+              <w:widowControl w:val="0"/>
+              <w:autoSpaceDE w:val="0"/>
+              <w:autoSpaceDN w:val="0"/>
+              <w:adjustRightInd w:val="0"/>
+              <w:spacing w:before="0"/>
+              <w:rPr>
+                <w:rFonts w:ascii="BRH Devanagari Extra" w:eastAsia="Times New Roman" w:hAnsi="BRH Devanagari Extra" w:cs="BRH Devanagari Extra"/>
+                <w:sz w:val="36"/>
+                <w:szCs w:val="36"/>
+                <w:lang w:val="en-IN" w:eastAsia="en-IN"/>
+              </w:rPr>
+            </w:pPr>
+            <w:r>
+              <w:rPr>
+                <w:rFonts w:ascii="BRH Devanagari Extra" w:hAnsi="BRH Devanagari Extra" w:cs="BRH Devanagari Extra"/>
+                <w:sz w:val="40"/>
+                <w:szCs w:val="40"/>
+                <w:highlight w:val="yellow"/>
+              </w:rPr>
+              <w:t>L</w:t>
+            </w:r>
+            <w:r>
+              <w:rPr>
+                <w:rFonts w:ascii="BRH Malayalam Extra" w:hAnsi="BRH Malayalam Extra" w:cs="BRH Devanagari Extra"/>
+                <w:sz w:val="34"/>
+                <w:szCs w:val="40"/>
+              </w:rPr>
+              <w:t>–</w:t>
+            </w:r>
+            <w:proofErr w:type="spellStart"/>
+            <w:r>
+              <w:rPr>
+                <w:rFonts w:ascii="BRH Devanagari Extra" w:hAnsi="BRH Devanagari Extra" w:cs="BRH Devanagari Extra"/>
+                <w:sz w:val="40"/>
+                <w:szCs w:val="40"/>
+              </w:rPr>
+              <w:t>iÉÉ</w:t>
+            </w:r>
+            <w:proofErr w:type="spellEnd"/>
+            <w:r>
+              <w:rPr>
+                <w:rFonts w:ascii="BRH Malayalam Extra" w:hAnsi="BRH Malayalam Extra" w:cs="BRH Devanagari Extra"/>
+                <w:sz w:val="34"/>
+                <w:szCs w:val="40"/>
+              </w:rPr>
+              <w:t>–</w:t>
+            </w:r>
+            <w:proofErr w:type="spellStart"/>
+            <w:r>
+              <w:rPr>
+                <w:rFonts w:ascii="BRH Devanagari Extra" w:hAnsi="BRH Devanagari Extra" w:cs="BRH Devanagari Extra"/>
+                <w:sz w:val="40"/>
+                <w:szCs w:val="40"/>
+              </w:rPr>
+              <w:t>qÉç</w:t>
+            </w:r>
+            <w:proofErr w:type="spellEnd"/>
+            <w:r>
+              <w:rPr>
+                <w:rFonts w:ascii="BRH Devanagari Extra" w:hAnsi="BRH Devanagari Extra" w:cs="BRH Devanagari Extra"/>
+                <w:sz w:val="40"/>
+                <w:szCs w:val="40"/>
+              </w:rPr>
+              <w:t xml:space="preserve"> | </w:t>
+            </w:r>
+            <w:proofErr w:type="spellStart"/>
+            <w:r>
+              <w:rPr>
+                <w:rFonts w:ascii="BRH Devanagari Extra" w:hAnsi="BRH Devanagari Extra" w:cs="BRH Devanagari Extra"/>
+                <w:sz w:val="40"/>
+                <w:szCs w:val="40"/>
+              </w:rPr>
+              <w:t>uÉxÉþuÉÈ</w:t>
+            </w:r>
+            <w:proofErr w:type="spellEnd"/>
+            <w:r>
+              <w:rPr>
+                <w:rFonts w:ascii="BRH Devanagari Extra" w:hAnsi="BRH Devanagari Extra" w:cs="BRH Devanagari Extra"/>
+                <w:sz w:val="40"/>
+                <w:szCs w:val="40"/>
+              </w:rPr>
+              <w:t xml:space="preserve"> | Â</w:t>
+            </w:r>
+            <w:r>
+              <w:rPr>
+                <w:rFonts w:ascii="BRH Malayalam Extra" w:hAnsi="BRH Malayalam Extra" w:cs="BRH Devanagari Extra"/>
+                <w:sz w:val="34"/>
+                <w:szCs w:val="40"/>
+              </w:rPr>
+              <w:t>–</w:t>
+            </w:r>
+            <w:proofErr w:type="spellStart"/>
+            <w:r>
+              <w:rPr>
+                <w:rFonts w:ascii="BRH Devanagari Extra" w:hAnsi="BRH Devanagari Extra" w:cs="BRH Devanagari Extra"/>
+                <w:sz w:val="40"/>
+                <w:szCs w:val="40"/>
+              </w:rPr>
+              <w:t>SìÉÈ</w:t>
+            </w:r>
+            <w:proofErr w:type="spellEnd"/>
+            <w:r>
+              <w:rPr>
+                <w:rFonts w:ascii="BRH Devanagari Extra" w:hAnsi="BRH Devanagari Extra" w:cs="BRH Devanagari Extra"/>
+                <w:sz w:val="40"/>
+                <w:szCs w:val="40"/>
+              </w:rPr>
+              <w:t xml:space="preserve"> |</w:t>
+            </w:r>
+          </w:p>
+        </w:tc>
+        <w:tc>
+          <w:tcPr>
+            <w:tcW w:w="5220" w:type="dxa"/>
+          </w:tcPr>
+          <w:p>
+            <w:pPr>
+              <w:autoSpaceDE w:val="0"/>
+              <w:autoSpaceDN w:val="0"/>
+              <w:adjustRightInd w:val="0"/>
+              <w:spacing w:before="0"/>
+              <w:rPr>
+                <w:rFonts w:ascii="BRH Devanagari Extra" w:eastAsia="Times New Roman" w:hAnsi="BRH Devanagari Extra" w:cs="BRH Devanagari Extra"/>
+                <w:sz w:val="36"/>
+                <w:szCs w:val="36"/>
+                <w:lang w:val="en-IN" w:eastAsia="en-IN"/>
+              </w:rPr>
+            </w:pPr>
+            <w:r>
+              <w:rPr>
+                <w:rFonts w:ascii="BRH Devanagari Extra" w:hAnsi="BRH Devanagari Extra" w:cs="BRH Devanagari Extra"/>
+                <w:sz w:val="40"/>
+                <w:szCs w:val="40"/>
+                <w:highlight w:val="green"/>
+              </w:rPr>
+              <w:t>L</w:t>
+            </w:r>
+            <w:r>
+              <w:rPr>
+                <w:rFonts w:ascii="BRH Malayalam Extra" w:hAnsi="BRH Malayalam Extra" w:cs="BRH Devanagari Extra"/>
+                <w:sz w:val="34"/>
+                <w:szCs w:val="40"/>
+              </w:rPr>
+              <w:t>–</w:t>
+            </w:r>
+            <w:proofErr w:type="spellStart"/>
+            <w:r>
+              <w:rPr>
+                <w:rFonts w:ascii="BRH Devanagari Extra" w:hAnsi="BRH Devanagari Extra" w:cs="BRH Devanagari Extra"/>
+                <w:sz w:val="40"/>
+                <w:szCs w:val="40"/>
+              </w:rPr>
+              <w:t>å</w:t>
+            </w:r>
+            <w:r>
+              <w:rPr>
+                <w:rFonts w:ascii="BRH Devanagari Extra" w:hAnsi="BRH Devanagari Extra" w:cs="BRH Devanagari Extra"/>
+                <w:sz w:val="40"/>
+                <w:szCs w:val="40"/>
+              </w:rPr>
+              <w:t>iÉÉ</w:t>
+            </w:r>
+            <w:proofErr w:type="spellEnd"/>
+            <w:r>
+              <w:rPr>
+                <w:rFonts w:ascii="BRH Malayalam Extra" w:hAnsi="BRH Malayalam Extra" w:cs="BRH Devanagari Extra"/>
+                <w:sz w:val="34"/>
+                <w:szCs w:val="40"/>
+              </w:rPr>
+              <w:t>–</w:t>
+            </w:r>
+            <w:proofErr w:type="spellStart"/>
+            <w:r>
+              <w:rPr>
+                <w:rFonts w:ascii="BRH Devanagari Extra" w:hAnsi="BRH Devanagari Extra" w:cs="BRH Devanagari Extra"/>
+                <w:sz w:val="40"/>
+                <w:szCs w:val="40"/>
+              </w:rPr>
+              <w:t>qÉç</w:t>
+            </w:r>
+            <w:proofErr w:type="spellEnd"/>
+            <w:r>
+              <w:rPr>
+                <w:rFonts w:ascii="BRH Devanagari Extra" w:hAnsi="BRH Devanagari Extra" w:cs="BRH Devanagari Extra"/>
+                <w:sz w:val="40"/>
+                <w:szCs w:val="40"/>
+              </w:rPr>
+              <w:t xml:space="preserve"> | </w:t>
+            </w:r>
+            <w:proofErr w:type="spellStart"/>
+            <w:r>
+              <w:rPr>
+                <w:rFonts w:ascii="BRH Devanagari Extra" w:hAnsi="BRH Devanagari Extra" w:cs="BRH Devanagari Extra"/>
+                <w:sz w:val="40"/>
+                <w:szCs w:val="40"/>
+              </w:rPr>
+              <w:t>uÉxÉþuÉÈ</w:t>
+            </w:r>
+            <w:proofErr w:type="spellEnd"/>
+            <w:r>
+              <w:rPr>
+                <w:rFonts w:ascii="BRH Devanagari Extra" w:hAnsi="BRH Devanagari Extra" w:cs="BRH Devanagari Extra"/>
+                <w:sz w:val="40"/>
+                <w:szCs w:val="40"/>
+              </w:rPr>
+              <w:t xml:space="preserve"> | Â</w:t>
+            </w:r>
+            <w:r>
+              <w:rPr>
+                <w:rFonts w:ascii="BRH Malayalam Extra" w:hAnsi="BRH Malayalam Extra" w:cs="BRH Devanagari Extra"/>
+                <w:sz w:val="34"/>
+                <w:szCs w:val="40"/>
+              </w:rPr>
+              <w:t>–</w:t>
+            </w:r>
+            <w:proofErr w:type="spellStart"/>
+            <w:r>
+              <w:rPr>
+                <w:rFonts w:ascii="BRH Devanagari Extra" w:hAnsi="BRH Devanagari Extra" w:cs="BRH Devanagari Extra"/>
+                <w:sz w:val="40"/>
+                <w:szCs w:val="40"/>
+              </w:rPr>
+              <w:t>SìÉÈ</w:t>
+            </w:r>
+            <w:proofErr w:type="spellEnd"/>
+            <w:r>
+              <w:rPr>
+                <w:rFonts w:ascii="BRH Devanagari Extra" w:hAnsi="BRH Devanagari Extra" w:cs="BRH Devanagari Extra"/>
+                <w:sz w:val="40"/>
+                <w:szCs w:val="40"/>
+              </w:rPr>
+              <w:t xml:space="preserve"> |</w:t>
+            </w:r>
+          </w:p>
+        </w:tc>
+      </w:tr>
+      <w:tr>
+        <w:trPr>
+          <w:trHeight w:val="1325"/>
+        </w:trPr>
+        <w:tc>
+          <w:tcPr>
+            <w:tcW w:w="3374" w:type="dxa"/>
+            <w:gridSpan w:val="2"/>
+          </w:tcPr>
+          <w:p>
+            <w:pPr>
+              <w:spacing w:before="0" w:line="240" w:lineRule="auto"/>
+              <w:rPr>
+                <w:rFonts w:cs="Latha"/>
+                <w:b/>
+                <w:color w:val="FF0000"/>
+                <w:sz w:val="28"/>
+                <w:szCs w:val="28"/>
+                <w:lang w:bidi="ta-IN"/>
+              </w:rPr>
+            </w:pPr>
+            <w:r>
+              <w:rPr>
+                <w:rFonts w:cs="Latha"/>
+                <w:b/>
+                <w:color w:val="FF0000"/>
+                <w:sz w:val="28"/>
+                <w:szCs w:val="28"/>
+                <w:lang w:bidi="ta-IN"/>
+              </w:rPr>
+              <w:t>TS 4.</w:t>
+            </w:r>
+            <w:r>
+              <w:rPr>
+                <w:rFonts w:cs="Latha"/>
+                <w:b/>
+                <w:color w:val="FF0000"/>
+                <w:sz w:val="28"/>
+                <w:szCs w:val="28"/>
+                <w:lang w:bidi="ta-IN"/>
+              </w:rPr>
+              <w:t>3</w:t>
+            </w:r>
+            <w:r>
+              <w:rPr>
+                <w:rFonts w:cs="Latha"/>
+                <w:b/>
+                <w:color w:val="FF0000"/>
+                <w:sz w:val="28"/>
+                <w:szCs w:val="28"/>
+                <w:lang w:bidi="ta-IN"/>
+              </w:rPr>
+              <w:t>.</w:t>
+            </w:r>
+            <w:r>
+              <w:rPr>
+                <w:rFonts w:cs="Latha"/>
+                <w:b/>
+                <w:color w:val="FF0000"/>
+                <w:sz w:val="28"/>
+                <w:szCs w:val="28"/>
+                <w:lang w:bidi="ta-IN"/>
+              </w:rPr>
+              <w:t>11</w:t>
+            </w:r>
+            <w:r>
+              <w:rPr>
+                <w:rFonts w:cs="Latha"/>
+                <w:b/>
+                <w:color w:val="FF0000"/>
+                <w:sz w:val="28"/>
+                <w:szCs w:val="28"/>
+                <w:lang w:bidi="ta-IN"/>
+              </w:rPr>
+              <w:t>.</w:t>
+            </w:r>
+            <w:r>
+              <w:rPr>
+                <w:rFonts w:cs="Latha"/>
+                <w:b/>
+                <w:color w:val="FF0000"/>
+                <w:sz w:val="28"/>
+                <w:szCs w:val="28"/>
+                <w:lang w:bidi="ta-IN"/>
+              </w:rPr>
+              <w:t>2</w:t>
+            </w:r>
+            <w:r>
+              <w:rPr>
+                <w:rFonts w:cs="Latha"/>
+                <w:b/>
+                <w:color w:val="FF0000"/>
+                <w:sz w:val="28"/>
+                <w:szCs w:val="28"/>
+                <w:lang w:bidi="ta-IN"/>
+              </w:rPr>
+              <w:t xml:space="preserve"> - </w:t>
+            </w:r>
+            <w:proofErr w:type="spellStart"/>
+            <w:r>
+              <w:rPr>
+                <w:rFonts w:cs="Latha"/>
+                <w:b/>
+                <w:color w:val="FF0000"/>
+                <w:sz w:val="28"/>
+                <w:szCs w:val="28"/>
+                <w:lang w:bidi="ta-IN"/>
+              </w:rPr>
+              <w:t>Vaakyam</w:t>
+            </w:r>
+            <w:proofErr w:type="spellEnd"/>
+          </w:p>
+          <w:p>
+            <w:pPr>
+              <w:spacing w:before="0" w:line="240" w:lineRule="auto"/>
+              <w:rPr>
+                <w:rFonts w:cs="Latha"/>
+                <w:b/>
+                <w:color w:val="FF0000"/>
+                <w:sz w:val="28"/>
+                <w:szCs w:val="28"/>
+                <w:lang w:bidi="ta-IN"/>
+              </w:rPr>
+            </w:pPr>
+            <w:r>
+              <w:rPr>
+                <w:rFonts w:cs="Latha"/>
+                <w:b/>
+                <w:color w:val="FF0000"/>
+                <w:sz w:val="28"/>
+                <w:szCs w:val="28"/>
+                <w:lang w:bidi="ta-IN"/>
+              </w:rPr>
+              <w:t>Line</w:t>
+            </w:r>
+            <w:r>
+              <w:rPr>
+                <w:rFonts w:cs="Latha"/>
+                <w:b/>
+                <w:color w:val="FF0000"/>
+                <w:sz w:val="28"/>
+                <w:szCs w:val="28"/>
+                <w:lang w:bidi="ta-IN"/>
+              </w:rPr>
+              <w:t xml:space="preserve"> No: - </w:t>
+            </w:r>
+            <w:r>
+              <w:rPr>
+                <w:rFonts w:cs="Latha"/>
+                <w:b/>
+                <w:color w:val="FF0000"/>
+                <w:sz w:val="28"/>
+                <w:szCs w:val="28"/>
+                <w:lang w:bidi="ta-IN"/>
+              </w:rPr>
+              <w:t>3</w:t>
+            </w:r>
+          </w:p>
+          <w:p>
+            <w:pPr>
+              <w:spacing w:before="0" w:line="240" w:lineRule="auto"/>
+              <w:rPr>
+                <w:rFonts w:cs="Latha"/>
+                <w:b/>
+                <w:color w:val="FF0000"/>
+                <w:sz w:val="28"/>
+                <w:szCs w:val="28"/>
+                <w:lang w:bidi="ta-IN"/>
+              </w:rPr>
+            </w:pPr>
+            <w:proofErr w:type="spellStart"/>
+            <w:r>
+              <w:rPr>
+                <w:rFonts w:cs="Latha"/>
+                <w:b/>
+                <w:color w:val="FF0000"/>
+                <w:sz w:val="28"/>
+                <w:szCs w:val="28"/>
+                <w:lang w:bidi="ta-IN"/>
+              </w:rPr>
+              <w:t>Panchaati</w:t>
+            </w:r>
+            <w:proofErr w:type="spellEnd"/>
+            <w:r>
+              <w:rPr>
+                <w:rFonts w:cs="Latha"/>
+                <w:b/>
+                <w:color w:val="FF0000"/>
+                <w:sz w:val="28"/>
+                <w:szCs w:val="28"/>
+                <w:lang w:bidi="ta-IN"/>
+              </w:rPr>
+              <w:t xml:space="preserve"> No. - </w:t>
+            </w:r>
+            <w:r>
+              <w:rPr>
+                <w:rFonts w:cs="Latha"/>
+                <w:b/>
+                <w:color w:val="FF0000"/>
+                <w:sz w:val="28"/>
+                <w:szCs w:val="28"/>
+                <w:lang w:bidi="ta-IN"/>
+              </w:rPr>
+              <w:t>22</w:t>
+            </w:r>
+          </w:p>
+        </w:tc>
+        <w:tc>
+          <w:tcPr>
+            <w:tcW w:w="4738" w:type="dxa"/>
+          </w:tcPr>
+          <w:p>
+            <w:pPr>
+              <w:widowControl w:val="0"/>
+              <w:autoSpaceDE w:val="0"/>
+              <w:autoSpaceDN w:val="0"/>
+              <w:adjustRightInd w:val="0"/>
+              <w:spacing w:line="264" w:lineRule="auto"/>
+              <w:ind w:right="-279"/>
+              <w:rPr>
+                <w:rFonts w:ascii="BRH Devanagari Extra" w:hAnsi="BRH Devanagari Extra" w:cs="BRH Devanagari Extra"/>
+                <w:sz w:val="40"/>
+                <w:szCs w:val="40"/>
+              </w:rPr>
+            </w:pPr>
+            <w:r>
+              <w:rPr>
+                <w:rFonts w:ascii="BRH Devanagari Extra" w:hAnsi="BRH Devanagari Extra" w:cs="BRH Devanagari Extra"/>
+                <w:sz w:val="40"/>
+                <w:szCs w:val="40"/>
+              </w:rPr>
+              <w:t>Ì§É</w:t>
+            </w:r>
+            <w:r>
+              <w:rPr>
+                <w:rFonts w:ascii="BRH Malayalam Extra" w:hAnsi="BRH Malayalam Extra" w:cs="BRH Devanagari Extra"/>
+                <w:sz w:val="34"/>
+                <w:szCs w:val="40"/>
+              </w:rPr>
+              <w:t>–</w:t>
+            </w:r>
+            <w:r>
+              <w:rPr>
+                <w:rFonts w:ascii="BRH Devanagari Extra" w:hAnsi="BRH Devanagari Extra" w:cs="BRH Devanagari Extra"/>
+                <w:sz w:val="40"/>
+                <w:szCs w:val="40"/>
+              </w:rPr>
+              <w:t>¹ÒpÉ</w:t>
+            </w:r>
+            <w:r>
+              <w:rPr>
+                <w:rFonts w:ascii="BRH Malayalam Extra" w:hAnsi="BRH Malayalam Extra" w:cs="BRH Devanagari Extra"/>
+                <w:sz w:val="34"/>
+                <w:szCs w:val="40"/>
+              </w:rPr>
+              <w:t>–</w:t>
+            </w:r>
+            <w:r>
+              <w:rPr>
+                <w:rFonts w:ascii="BRH Devanagari Extra" w:hAnsi="BRH Devanagari Extra" w:cs="BRH Devanagari Extra"/>
+                <w:sz w:val="40"/>
+                <w:szCs w:val="40"/>
+              </w:rPr>
+              <w:t xml:space="preserve">Ç </w:t>
+            </w:r>
+            <w:proofErr w:type="spellStart"/>
+            <w:r>
+              <w:rPr>
+                <w:rFonts w:ascii="BRH Devanagari Extra" w:hAnsi="BRH Devanagari Extra" w:cs="BRH Devanagari Extra"/>
+                <w:sz w:val="40"/>
+                <w:szCs w:val="40"/>
+                <w:highlight w:val="yellow"/>
+              </w:rPr>
+              <w:t>eÉ</w:t>
+            </w:r>
+            <w:r>
+              <w:rPr>
+                <w:rFonts w:ascii="BRH Devanagari Extra" w:hAnsi="BRH Devanagari Extra" w:cs="BRH Devanagari Extra"/>
+                <w:sz w:val="40"/>
+                <w:szCs w:val="40"/>
+              </w:rPr>
+              <w:t>þaÉiÉÏqÉlÉÑ</w:t>
+            </w:r>
+            <w:proofErr w:type="spellEnd"/>
+            <w:r>
+              <w:rPr>
+                <w:rFonts w:ascii="BRH Malayalam Extra" w:hAnsi="BRH Malayalam Extra" w:cs="BRH Devanagari Extra"/>
+                <w:sz w:val="34"/>
+                <w:szCs w:val="40"/>
+              </w:rPr>
+              <w:t>–</w:t>
+            </w:r>
+            <w:r>
+              <w:rPr>
+                <w:rFonts w:ascii="BRH Devanagari Extra" w:hAnsi="BRH Devanagari Extra" w:cs="BRH Devanagari Extra"/>
+                <w:sz w:val="40"/>
+                <w:szCs w:val="40"/>
+              </w:rPr>
+              <w:t>¹ÒpÉþÇ</w:t>
+            </w:r>
+          </w:p>
+        </w:tc>
+        <w:tc>
+          <w:tcPr>
+            <w:tcW w:w="5220" w:type="dxa"/>
+          </w:tcPr>
+          <w:p>
+            <w:pPr>
+              <w:widowControl w:val="0"/>
+              <w:autoSpaceDE w:val="0"/>
+              <w:autoSpaceDN w:val="0"/>
+              <w:adjustRightInd w:val="0"/>
+              <w:spacing w:line="264" w:lineRule="auto"/>
+              <w:ind w:right="-279"/>
+              <w:rPr>
+                <w:rFonts w:ascii="BRH Devanagari Extra" w:hAnsi="BRH Devanagari Extra" w:cs="BRH Devanagari Extra"/>
+                <w:sz w:val="40"/>
+                <w:szCs w:val="40"/>
+              </w:rPr>
+            </w:pPr>
+            <w:r>
+              <w:rPr>
+                <w:rFonts w:ascii="BRH Devanagari Extra" w:hAnsi="BRH Devanagari Extra" w:cs="BRH Devanagari Extra"/>
+                <w:sz w:val="40"/>
+                <w:szCs w:val="40"/>
+              </w:rPr>
+              <w:t>Ì§É</w:t>
+            </w:r>
+            <w:r>
+              <w:rPr>
+                <w:rFonts w:ascii="BRH Malayalam Extra" w:hAnsi="BRH Malayalam Extra" w:cs="BRH Devanagari Extra"/>
+                <w:sz w:val="34"/>
+                <w:szCs w:val="40"/>
+              </w:rPr>
+              <w:t>–</w:t>
+            </w:r>
+            <w:r>
+              <w:rPr>
+                <w:rFonts w:ascii="BRH Devanagari Extra" w:hAnsi="BRH Devanagari Extra" w:cs="BRH Devanagari Extra"/>
+                <w:sz w:val="40"/>
+                <w:szCs w:val="40"/>
+              </w:rPr>
+              <w:t>¹ÒpÉ</w:t>
+            </w:r>
+            <w:r>
+              <w:rPr>
+                <w:rFonts w:ascii="BRH Malayalam Extra" w:hAnsi="BRH Malayalam Extra" w:cs="BRH Devanagari Extra"/>
+                <w:sz w:val="34"/>
+                <w:szCs w:val="40"/>
+              </w:rPr>
+              <w:t>–</w:t>
+            </w:r>
+            <w:r>
+              <w:rPr>
+                <w:rFonts w:ascii="BRH Devanagari Extra" w:hAnsi="BRH Devanagari Extra" w:cs="BRH Devanagari Extra"/>
+                <w:sz w:val="40"/>
+                <w:szCs w:val="40"/>
+              </w:rPr>
+              <w:t xml:space="preserve">Ç </w:t>
+            </w:r>
+            <w:proofErr w:type="spellStart"/>
+            <w:r>
+              <w:rPr>
+                <w:rFonts w:ascii="BRH Devanagari Extra" w:hAnsi="BRH Devanagari Extra" w:cs="BRH Devanagari Extra"/>
+                <w:sz w:val="40"/>
+                <w:szCs w:val="40"/>
+              </w:rPr>
+              <w:t>eÉ</w:t>
+            </w:r>
+            <w:r>
+              <w:rPr>
+                <w:rFonts w:ascii="BRH Devanagari Extra" w:hAnsi="BRH Devanagari Extra" w:cs="BRH Devanagari Extra"/>
+                <w:sz w:val="40"/>
+                <w:szCs w:val="40"/>
+                <w:highlight w:val="green"/>
+              </w:rPr>
+              <w:t>aÉ</w:t>
+            </w:r>
+            <w:r>
+              <w:rPr>
+                <w:rFonts w:ascii="BRH Devanagari Extra" w:hAnsi="BRH Devanagari Extra" w:cs="BRH Devanagari Extra"/>
+                <w:sz w:val="40"/>
+                <w:szCs w:val="40"/>
+              </w:rPr>
+              <w:t>þiÉÏqÉlÉÑ</w:t>
+            </w:r>
+            <w:proofErr w:type="spellEnd"/>
+            <w:r>
+              <w:rPr>
+                <w:rFonts w:ascii="BRH Malayalam Extra" w:hAnsi="BRH Malayalam Extra" w:cs="BRH Devanagari Extra"/>
+                <w:sz w:val="34"/>
+                <w:szCs w:val="40"/>
+              </w:rPr>
+              <w:t>–</w:t>
+            </w:r>
+            <w:r>
+              <w:rPr>
+                <w:rFonts w:ascii="BRH Devanagari Extra" w:hAnsi="BRH Devanagari Extra" w:cs="BRH Devanagari Extra"/>
+                <w:sz w:val="40"/>
+                <w:szCs w:val="40"/>
+              </w:rPr>
+              <w:t>¹ÒpÉþÇ</w:t>
+            </w:r>
+          </w:p>
+        </w:tc>
+      </w:tr>
+    </w:tbl>
+    <w:p>
+      <w:pPr>
+        <w:jc w:val="center"/>
+        <w:rPr>
+          <w:b/>
+          <w:bCs/>
+          <w:sz w:val="32"/>
+          <w:szCs w:val="32"/>
+          <w:u w:val="single"/>
+        </w:rPr>
+      </w:pPr>
+      <w:bookmarkStart w:id="1" w:name="_GoBack"/>
+      <w:bookmarkEnd w:id="1"/>
+    </w:p>
+    <w:p>
+      <w:pPr>
+        <w:jc w:val="center"/>
+        <w:rPr>
+          <w:b/>
+          <w:bCs/>
+          <w:sz w:val="32"/>
+          <w:szCs w:val="32"/>
+          <w:u w:val="single"/>
+        </w:rPr>
+      </w:pPr>
+      <w:r>
+        <w:rPr>
+          <w:b/>
+          <w:bCs/>
+          <w:sz w:val="32"/>
+          <w:szCs w:val="32"/>
+          <w:u w:val="single"/>
+        </w:rPr>
+        <w:t xml:space="preserve">TS Pada Paatam – TS 4.3 Sanskrit </w:t>
+      </w:r>
+      <w:r>
+        <w:rPr>
+          <w:b/>
+          <w:bCs/>
+          <w:sz w:val="32"/>
+          <w:szCs w:val="32"/>
+          <w:u w:val="single"/>
+        </w:rPr>
+        <w:t>Corrections –</w:t>
+      </w:r>
+      <w:r>
+        <w:rPr>
+          <w:b/>
+          <w:bCs/>
+          <w:sz w:val="32"/>
+          <w:szCs w:val="32"/>
+          <w:u w:val="single"/>
+        </w:rPr>
+        <w:t xml:space="preserve"> </w:t>
+      </w:r>
+      <w:r>
+        <w:rPr>
+          <w:b/>
+          <w:bCs/>
+          <w:sz w:val="32"/>
+          <w:szCs w:val="32"/>
+          <w:u w:val="single"/>
+        </w:rPr>
+        <w:t xml:space="preserve">Observed till </w:t>
+      </w:r>
+      <w:r>
+        <w:rPr>
+          <w:b/>
+          <w:bCs/>
+          <w:sz w:val="32"/>
+          <w:szCs w:val="32"/>
+          <w:u w:val="single"/>
+        </w:rPr>
+        <w:t>31st December 2020</w:t>
+      </w:r>
     </w:p>
     <w:p>
       <w:pPr>
@@ -120,947 +1469,6 @@
           </w:tcPr>
           <w:p>
             <w:pPr>
-              <w:jc w:val="center"/>
-              <w:rPr>
-                <w:b/>
-                <w:bCs/>
-                <w:sz w:val="32"/>
-                <w:szCs w:val="32"/>
-              </w:rPr>
-            </w:pPr>
-            <w:r>
-              <w:rPr>
-                <w:b/>
-                <w:bCs/>
-                <w:sz w:val="32"/>
-                <w:szCs w:val="32"/>
-              </w:rPr>
-              <w:t>Section, Paragraph</w:t>
-            </w:r>
-          </w:p>
-          <w:p>
-            <w:pPr>
-              <w:jc w:val="center"/>
-              <w:rPr>
-                <w:b/>
-                <w:bCs/>
-                <w:sz w:val="32"/>
-                <w:szCs w:val="32"/>
-              </w:rPr>
-            </w:pPr>
-            <w:r>
-              <w:rPr>
-                <w:b/>
-                <w:bCs/>
-                <w:sz w:val="32"/>
-                <w:szCs w:val="32"/>
-              </w:rPr>
-              <w:t>Reference</w:t>
-            </w:r>
-          </w:p>
-        </w:tc>
-        <w:tc>
-          <w:tcPr>
-            <w:tcW w:w="4738" w:type="dxa"/>
-          </w:tcPr>
-          <w:p>
-            <w:pPr>
-              <w:jc w:val="center"/>
-              <w:rPr>
-                <w:b/>
-                <w:bCs/>
-                <w:sz w:val="32"/>
-                <w:szCs w:val="32"/>
-              </w:rPr>
-            </w:pPr>
-            <w:r>
-              <w:rPr>
-                <w:b/>
-                <w:bCs/>
-                <w:sz w:val="32"/>
-                <w:szCs w:val="32"/>
-              </w:rPr>
-              <w:t>As Printed</w:t>
-            </w:r>
-          </w:p>
-        </w:tc>
-        <w:tc>
-          <w:tcPr>
-            <w:tcW w:w="5220" w:type="dxa"/>
-          </w:tcPr>
-          <w:p>
-            <w:pPr>
-              <w:ind w:right="-18"/>
-              <w:jc w:val="center"/>
-              <w:rPr>
-                <w:b/>
-                <w:bCs/>
-                <w:sz w:val="32"/>
-                <w:szCs w:val="32"/>
-              </w:rPr>
-            </w:pPr>
-            <w:r>
-              <w:rPr>
-                <w:b/>
-                <w:bCs/>
-                <w:sz w:val="32"/>
-                <w:szCs w:val="32"/>
-              </w:rPr>
-              <w:t>To be read as or corrected as</w:t>
-            </w:r>
-          </w:p>
-        </w:tc>
-      </w:tr>
-      <w:tr>
-        <w:trPr>
-          <w:trHeight w:val="1002"/>
-        </w:trPr>
-        <w:tc>
-          <w:tcPr>
-            <w:tcW w:w="3310" w:type="dxa"/>
-            <w:tcBorders>
-              <w:top w:val="single" w:sz="4" w:space="0" w:color="000000"/>
-              <w:left w:val="single" w:sz="4" w:space="0" w:color="000000"/>
-              <w:bottom w:val="single" w:sz="4" w:space="0" w:color="auto"/>
-              <w:right w:val="single" w:sz="4" w:space="0" w:color="000000"/>
-            </w:tcBorders>
-          </w:tcPr>
-          <w:p>
-            <w:pPr>
-              <w:spacing w:before="0"/>
-              <w:rPr>
-                <w:rFonts w:cs="Latha"/>
-                <w:b/>
-                <w:sz w:val="28"/>
-                <w:szCs w:val="28"/>
-                <w:lang w:bidi="ta-IN"/>
-              </w:rPr>
-            </w:pPr>
-            <w:r>
-              <w:rPr>
-                <w:rFonts w:cs="Latha"/>
-                <w:b/>
-                <w:sz w:val="28"/>
-                <w:szCs w:val="28"/>
-                <w:lang w:bidi="ta-IN"/>
-              </w:rPr>
-              <w:t>TS 4.3.6.1 - Padam</w:t>
-            </w:r>
-          </w:p>
-          <w:p>
-            <w:pPr>
-              <w:spacing w:before="0"/>
-              <w:rPr>
-                <w:rFonts w:cs="Latha"/>
-                <w:b/>
-                <w:sz w:val="28"/>
-                <w:szCs w:val="28"/>
-                <w:lang w:bidi="ta-IN"/>
-              </w:rPr>
-            </w:pPr>
-            <w:r>
-              <w:rPr>
-                <w:rFonts w:cs="Latha"/>
-                <w:b/>
-                <w:sz w:val="28"/>
-                <w:szCs w:val="28"/>
-                <w:lang w:bidi="ta-IN"/>
-              </w:rPr>
-              <w:t>Padam No: - 38</w:t>
-            </w:r>
-          </w:p>
-          <w:p>
-            <w:pPr>
-              <w:spacing w:before="0"/>
-              <w:rPr>
-                <w:rFonts w:cs="Latha"/>
-                <w:b/>
-                <w:sz w:val="28"/>
-                <w:szCs w:val="28"/>
-                <w:lang w:bidi="ta-IN"/>
-              </w:rPr>
-            </w:pPr>
-            <w:r>
-              <w:rPr>
-                <w:rFonts w:cs="Latha"/>
-                <w:b/>
-                <w:sz w:val="28"/>
-                <w:szCs w:val="28"/>
-                <w:lang w:bidi="ta-IN"/>
-              </w:rPr>
-              <w:t>Panchaati No. - 11</w:t>
-            </w:r>
-          </w:p>
-        </w:tc>
-        <w:tc>
-          <w:tcPr>
-            <w:tcW w:w="4738" w:type="dxa"/>
-            <w:tcBorders>
-              <w:top w:val="single" w:sz="4" w:space="0" w:color="000000"/>
-              <w:left w:val="single" w:sz="4" w:space="0" w:color="000000"/>
-              <w:bottom w:val="single" w:sz="4" w:space="0" w:color="auto"/>
-              <w:right w:val="single" w:sz="4" w:space="0" w:color="000000"/>
-            </w:tcBorders>
-          </w:tcPr>
-          <w:p>
-            <w:pPr>
-              <w:widowControl w:val="0"/>
-              <w:autoSpaceDE w:val="0"/>
-              <w:autoSpaceDN w:val="0"/>
-              <w:adjustRightInd w:val="0"/>
-              <w:spacing w:before="0" w:line="264" w:lineRule="auto"/>
-              <w:rPr>
-                <w:rFonts w:ascii="BRH Devanagari Extra" w:hAnsi="BRH Devanagari Extra" w:cs="BRH Devanagari Extra"/>
-                <w:sz w:val="40"/>
-                <w:szCs w:val="40"/>
-              </w:rPr>
-            </w:pPr>
-            <w:proofErr w:type="spellStart"/>
-            <w:r>
-              <w:rPr>
-                <w:rFonts w:ascii="BRH Devanagari Extra" w:hAnsi="BRH Devanagari Extra" w:cs="BRH Devanagari Extra"/>
-                <w:sz w:val="40"/>
-                <w:szCs w:val="40"/>
-              </w:rPr>
-              <w:t>ÌuÉµÉþxqÉæ</w:t>
-            </w:r>
-            <w:proofErr w:type="spellEnd"/>
-            <w:r>
-              <w:rPr>
-                <w:rFonts w:ascii="BRH Devanagari Extra" w:hAnsi="BRH Devanagari Extra" w:cs="BRH Devanagari Extra"/>
-                <w:sz w:val="40"/>
-                <w:szCs w:val="40"/>
-              </w:rPr>
-              <w:t xml:space="preserve"> | </w:t>
-            </w:r>
-          </w:p>
-          <w:p>
-            <w:pPr>
-              <w:widowControl w:val="0"/>
-              <w:autoSpaceDE w:val="0"/>
-              <w:autoSpaceDN w:val="0"/>
-              <w:adjustRightInd w:val="0"/>
-              <w:spacing w:before="0" w:line="264" w:lineRule="auto"/>
-              <w:rPr>
-                <w:rFonts w:ascii="BRH Devanagari Extra" w:hAnsi="BRH Devanagari Extra" w:cs="BRH Devanagari Extra"/>
-                <w:sz w:val="40"/>
-                <w:szCs w:val="40"/>
-                <w:highlight w:val="yellow"/>
-              </w:rPr>
-            </w:pPr>
-            <w:proofErr w:type="spellStart"/>
-            <w:r>
-              <w:rPr>
-                <w:rFonts w:ascii="BRH Devanagari Extra" w:hAnsi="BRH Devanagari Extra" w:cs="BRH Devanagari Extra"/>
-                <w:sz w:val="40"/>
-                <w:szCs w:val="40"/>
-              </w:rPr>
-              <w:t>mÉëÉ</w:t>
-            </w:r>
-            <w:proofErr w:type="spellEnd"/>
-            <w:r>
-              <w:rPr>
-                <w:rFonts w:ascii="BRH Malayalam Extra" w:hAnsi="BRH Malayalam Extra" w:cs="BRH Devanagari Extra"/>
-                <w:sz w:val="34"/>
-                <w:szCs w:val="40"/>
-              </w:rPr>
-              <w:t>–</w:t>
-            </w:r>
-            <w:proofErr w:type="spellStart"/>
-            <w:r>
-              <w:rPr>
-                <w:rFonts w:ascii="BRH Devanagari Extra" w:hAnsi="BRH Devanagari Extra" w:cs="BRH Devanagari Extra"/>
-                <w:sz w:val="40"/>
-                <w:szCs w:val="40"/>
-              </w:rPr>
-              <w:t>hÉÉrÉåÌiÉþ</w:t>
-            </w:r>
-            <w:proofErr w:type="spellEnd"/>
-            <w:r>
-              <w:rPr>
-                <w:rFonts w:ascii="BRH Devanagari Extra" w:hAnsi="BRH Devanagari Extra" w:cs="BRH Devanagari Extra"/>
-                <w:sz w:val="40"/>
-                <w:szCs w:val="40"/>
-              </w:rPr>
-              <w:t xml:space="preserve"> </w:t>
-            </w:r>
-            <w:proofErr w:type="spellStart"/>
-            <w:r>
-              <w:rPr>
-                <w:rFonts w:ascii="BRH Devanagari Extra" w:hAnsi="BRH Devanagari Extra" w:cs="BRH Devanagari Extra"/>
-                <w:sz w:val="40"/>
-                <w:szCs w:val="40"/>
-                <w:highlight w:val="yellow"/>
-              </w:rPr>
-              <w:t>mÉëÉ</w:t>
-            </w:r>
-            <w:proofErr w:type="spellEnd"/>
-            <w:r>
-              <w:rPr>
-                <w:rFonts w:ascii="BRH Devanagari Extra" w:hAnsi="BRH Devanagari Extra" w:cs="BRH Devanagari Extra"/>
-                <w:sz w:val="40"/>
-                <w:szCs w:val="40"/>
-              </w:rPr>
-              <w:t xml:space="preserve"> - A</w:t>
-            </w:r>
-            <w:r>
-              <w:rPr>
-                <w:rFonts w:ascii="BRH Malayalam Extra" w:hAnsi="BRH Malayalam Extra" w:cs="BRH Devanagari Extra"/>
-                <w:sz w:val="34"/>
-                <w:szCs w:val="40"/>
-              </w:rPr>
-              <w:t>–</w:t>
-            </w:r>
-            <w:proofErr w:type="spellStart"/>
-            <w:r>
-              <w:rPr>
-                <w:rFonts w:ascii="BRH Devanagari Extra" w:hAnsi="BRH Devanagari Extra" w:cs="BRH Devanagari Extra"/>
-                <w:sz w:val="40"/>
-                <w:szCs w:val="40"/>
-              </w:rPr>
-              <w:t>lÉÉrÉþ</w:t>
-            </w:r>
-            <w:proofErr w:type="spellEnd"/>
-            <w:r>
-              <w:rPr>
-                <w:rFonts w:ascii="BRH Devanagari Extra" w:hAnsi="BRH Devanagari Extra" w:cs="BRH Devanagari Extra"/>
-                <w:sz w:val="40"/>
-                <w:szCs w:val="40"/>
-              </w:rPr>
-              <w:t xml:space="preserve"> |</w:t>
-            </w:r>
-          </w:p>
-        </w:tc>
-        <w:tc>
-          <w:tcPr>
-            <w:tcW w:w="5220" w:type="dxa"/>
-            <w:tcBorders>
-              <w:top w:val="single" w:sz="4" w:space="0" w:color="000000"/>
-              <w:left w:val="single" w:sz="4" w:space="0" w:color="000000"/>
-              <w:bottom w:val="single" w:sz="4" w:space="0" w:color="auto"/>
-              <w:right w:val="single" w:sz="4" w:space="0" w:color="000000"/>
-            </w:tcBorders>
-          </w:tcPr>
-          <w:p>
-            <w:pPr>
-              <w:widowControl w:val="0"/>
-              <w:autoSpaceDE w:val="0"/>
-              <w:autoSpaceDN w:val="0"/>
-              <w:adjustRightInd w:val="0"/>
-              <w:spacing w:before="0" w:line="264" w:lineRule="auto"/>
-              <w:rPr>
-                <w:rFonts w:ascii="BRH Devanagari Extra" w:hAnsi="BRH Devanagari Extra" w:cs="BRH Devanagari Extra"/>
-                <w:sz w:val="40"/>
-                <w:szCs w:val="40"/>
-              </w:rPr>
-            </w:pPr>
-            <w:proofErr w:type="spellStart"/>
-            <w:r>
-              <w:rPr>
-                <w:rFonts w:ascii="BRH Devanagari Extra" w:hAnsi="BRH Devanagari Extra" w:cs="BRH Devanagari Extra"/>
-                <w:sz w:val="40"/>
-                <w:szCs w:val="40"/>
-              </w:rPr>
-              <w:t>ÌuÉµÉþxqÉæ</w:t>
-            </w:r>
-            <w:proofErr w:type="spellEnd"/>
-            <w:r>
-              <w:rPr>
-                <w:rFonts w:ascii="BRH Devanagari Extra" w:hAnsi="BRH Devanagari Extra" w:cs="BRH Devanagari Extra"/>
-                <w:sz w:val="40"/>
-                <w:szCs w:val="40"/>
-              </w:rPr>
-              <w:t xml:space="preserve"> | </w:t>
-            </w:r>
-          </w:p>
-          <w:p>
-            <w:pPr>
-              <w:autoSpaceDE w:val="0"/>
-              <w:autoSpaceDN w:val="0"/>
-              <w:adjustRightInd w:val="0"/>
-              <w:spacing w:before="0"/>
-              <w:rPr>
-                <w:rFonts w:ascii="BRH Devanagari Extra" w:hAnsi="BRH Devanagari Extra" w:cs="BRH Devanagari Extra"/>
-                <w:sz w:val="40"/>
-                <w:szCs w:val="40"/>
-                <w:highlight w:val="green"/>
-              </w:rPr>
-            </w:pPr>
-            <w:proofErr w:type="spellStart"/>
-            <w:r>
-              <w:rPr>
-                <w:rFonts w:ascii="BRH Devanagari Extra" w:hAnsi="BRH Devanagari Extra" w:cs="BRH Devanagari Extra"/>
-                <w:sz w:val="40"/>
-                <w:szCs w:val="40"/>
-              </w:rPr>
-              <w:t>mÉëÉ</w:t>
-            </w:r>
-            <w:proofErr w:type="spellEnd"/>
-            <w:r>
-              <w:rPr>
-                <w:rFonts w:ascii="BRH Malayalam Extra" w:hAnsi="BRH Malayalam Extra" w:cs="BRH Devanagari Extra"/>
-                <w:sz w:val="34"/>
-                <w:szCs w:val="40"/>
-              </w:rPr>
-              <w:t>–</w:t>
-            </w:r>
-            <w:proofErr w:type="spellStart"/>
-            <w:r>
-              <w:rPr>
-                <w:rFonts w:ascii="BRH Devanagari Extra" w:hAnsi="BRH Devanagari Extra" w:cs="BRH Devanagari Extra"/>
-                <w:sz w:val="40"/>
-                <w:szCs w:val="40"/>
-              </w:rPr>
-              <w:t>hÉÉrÉåÌiÉþ</w:t>
-            </w:r>
-            <w:proofErr w:type="spellEnd"/>
-            <w:r>
-              <w:rPr>
-                <w:rFonts w:ascii="BRH Devanagari Extra" w:hAnsi="BRH Devanagari Extra" w:cs="BRH Devanagari Extra"/>
-                <w:sz w:val="40"/>
-                <w:szCs w:val="40"/>
-              </w:rPr>
-              <w:t xml:space="preserve"> </w:t>
-            </w:r>
-            <w:proofErr w:type="spellStart"/>
-            <w:r>
-              <w:rPr>
-                <w:rFonts w:ascii="BRH Devanagari Extra" w:hAnsi="BRH Devanagari Extra" w:cs="BRH Devanagari Extra"/>
-                <w:sz w:val="40"/>
-                <w:szCs w:val="40"/>
-                <w:highlight w:val="green"/>
-              </w:rPr>
-              <w:t>mÉ</w:t>
-            </w:r>
-            <w:r>
-              <w:rPr>
-                <w:rFonts w:ascii="BRH Devanagari Extra" w:hAnsi="BRH Devanagari Extra" w:cs="BRH Devanagari Extra"/>
-                <w:sz w:val="40"/>
-                <w:szCs w:val="40"/>
-              </w:rPr>
-              <w:t>ë</w:t>
-            </w:r>
-            <w:proofErr w:type="spellEnd"/>
-            <w:r>
-              <w:rPr>
-                <w:rFonts w:ascii="BRH Devanagari Extra" w:hAnsi="BRH Devanagari Extra" w:cs="BRH Devanagari Extra"/>
-                <w:sz w:val="40"/>
-                <w:szCs w:val="40"/>
-              </w:rPr>
-              <w:t xml:space="preserve"> - A</w:t>
-            </w:r>
-            <w:r>
-              <w:rPr>
-                <w:rFonts w:ascii="BRH Malayalam Extra" w:hAnsi="BRH Malayalam Extra" w:cs="BRH Devanagari Extra"/>
-                <w:sz w:val="34"/>
-                <w:szCs w:val="40"/>
-              </w:rPr>
-              <w:t>–</w:t>
-            </w:r>
-            <w:proofErr w:type="spellStart"/>
-            <w:r>
-              <w:rPr>
-                <w:rFonts w:ascii="BRH Devanagari Extra" w:hAnsi="BRH Devanagari Extra" w:cs="BRH Devanagari Extra"/>
-                <w:sz w:val="40"/>
-                <w:szCs w:val="40"/>
-              </w:rPr>
-              <w:t>lÉÉrÉþ</w:t>
-            </w:r>
-            <w:proofErr w:type="spellEnd"/>
-            <w:r>
-              <w:rPr>
-                <w:rFonts w:ascii="BRH Devanagari Extra" w:hAnsi="BRH Devanagari Extra" w:cs="BRH Devanagari Extra"/>
-                <w:sz w:val="40"/>
-                <w:szCs w:val="40"/>
-              </w:rPr>
-              <w:t xml:space="preserve"> |</w:t>
-            </w:r>
-          </w:p>
-        </w:tc>
-      </w:tr>
-      <w:tr>
-        <w:trPr>
-          <w:trHeight w:val="1002"/>
-        </w:trPr>
-        <w:tc>
-          <w:tcPr>
-            <w:tcW w:w="3310" w:type="dxa"/>
-            <w:tcBorders>
-              <w:bottom w:val="single" w:sz="4" w:space="0" w:color="auto"/>
-            </w:tcBorders>
-          </w:tcPr>
-          <w:p>
-            <w:pPr>
-              <w:spacing w:before="0"/>
-              <w:rPr>
-                <w:rFonts w:cs="Latha"/>
-                <w:b/>
-                <w:sz w:val="28"/>
-                <w:szCs w:val="28"/>
-                <w:lang w:bidi="ta-IN"/>
-              </w:rPr>
-            </w:pPr>
-            <w:r>
-              <w:rPr>
-                <w:rFonts w:cs="Latha"/>
-                <w:b/>
-                <w:sz w:val="28"/>
-                <w:szCs w:val="28"/>
-                <w:lang w:bidi="ta-IN"/>
-              </w:rPr>
-              <w:t>TS 4.3.</w:t>
-            </w:r>
-            <w:r>
-              <w:rPr>
-                <w:rFonts w:cs="Latha"/>
-                <w:b/>
-                <w:sz w:val="28"/>
-                <w:szCs w:val="28"/>
-                <w:lang w:bidi="ta-IN"/>
-              </w:rPr>
-              <w:t>10.3</w:t>
-            </w:r>
-            <w:r>
-              <w:rPr>
-                <w:rFonts w:cs="Latha"/>
-                <w:b/>
-                <w:sz w:val="28"/>
-                <w:szCs w:val="28"/>
-                <w:lang w:bidi="ta-IN"/>
-              </w:rPr>
-              <w:t xml:space="preserve"> - Padam</w:t>
-            </w:r>
-          </w:p>
-          <w:p>
-            <w:pPr>
-              <w:spacing w:before="0"/>
-              <w:rPr>
-                <w:rFonts w:cs="Latha"/>
-                <w:b/>
-                <w:sz w:val="28"/>
-                <w:szCs w:val="28"/>
-                <w:lang w:bidi="ta-IN"/>
-              </w:rPr>
-            </w:pPr>
-            <w:r>
-              <w:rPr>
-                <w:rFonts w:cs="Latha"/>
-                <w:b/>
-                <w:sz w:val="28"/>
-                <w:szCs w:val="28"/>
-                <w:lang w:bidi="ta-IN"/>
-              </w:rPr>
-              <w:t xml:space="preserve">Padam No: - </w:t>
-            </w:r>
-            <w:r>
-              <w:rPr>
-                <w:rFonts w:cs="Latha"/>
-                <w:b/>
-                <w:sz w:val="28"/>
-                <w:szCs w:val="28"/>
-                <w:lang w:bidi="ta-IN"/>
-              </w:rPr>
-              <w:t>1</w:t>
-            </w:r>
-          </w:p>
-          <w:p>
-            <w:pPr>
-              <w:spacing w:before="0"/>
-              <w:rPr>
-                <w:rFonts w:ascii="Latha" w:hAnsi="Latha" w:cs="Latha"/>
-                <w:b/>
-                <w:sz w:val="32"/>
-                <w:szCs w:val="32"/>
-                <w:lang w:bidi="ta-IN"/>
-              </w:rPr>
-            </w:pPr>
-            <w:r>
-              <w:rPr>
-                <w:rFonts w:cs="Latha"/>
-                <w:b/>
-                <w:sz w:val="28"/>
-                <w:szCs w:val="28"/>
-                <w:lang w:bidi="ta-IN"/>
-              </w:rPr>
-              <w:t xml:space="preserve">Panchaati No. - </w:t>
-            </w:r>
-            <w:r>
-              <w:rPr>
-                <w:rFonts w:cs="Latha"/>
-                <w:b/>
-                <w:sz w:val="28"/>
-                <w:szCs w:val="28"/>
-                <w:lang w:bidi="ta-IN"/>
-              </w:rPr>
-              <w:t>20</w:t>
-            </w:r>
-          </w:p>
-        </w:tc>
-        <w:tc>
-          <w:tcPr>
-            <w:tcW w:w="4738" w:type="dxa"/>
-            <w:tcBorders>
-              <w:bottom w:val="single" w:sz="4" w:space="0" w:color="auto"/>
-            </w:tcBorders>
-          </w:tcPr>
-          <w:p>
-            <w:pPr>
-              <w:widowControl w:val="0"/>
-              <w:autoSpaceDE w:val="0"/>
-              <w:autoSpaceDN w:val="0"/>
-              <w:adjustRightInd w:val="0"/>
-              <w:spacing w:before="0"/>
-              <w:rPr>
-                <w:rFonts w:ascii="BRH Devanagari Extra" w:eastAsia="Times New Roman" w:hAnsi="BRH Devanagari Extra" w:cs="BRH Devanagari Extra"/>
-                <w:sz w:val="36"/>
-                <w:szCs w:val="36"/>
-                <w:lang w:val="en-IN" w:eastAsia="en-IN"/>
-              </w:rPr>
-            </w:pPr>
-            <w:r>
-              <w:rPr>
-                <w:rFonts w:ascii="BRH Devanagari Extra" w:hAnsi="BRH Devanagari Extra" w:cs="BRH Devanagari Extra"/>
-                <w:sz w:val="40"/>
-                <w:szCs w:val="40"/>
-                <w:highlight w:val="yellow"/>
-              </w:rPr>
-              <w:t>L</w:t>
-            </w:r>
-            <w:r>
-              <w:rPr>
-                <w:rFonts w:ascii="BRH Malayalam Extra" w:hAnsi="BRH Malayalam Extra" w:cs="BRH Devanagari Extra"/>
-                <w:sz w:val="34"/>
-                <w:szCs w:val="40"/>
-              </w:rPr>
-              <w:t>–</w:t>
-            </w:r>
-            <w:proofErr w:type="spellStart"/>
-            <w:r>
-              <w:rPr>
-                <w:rFonts w:ascii="BRH Devanagari Extra" w:hAnsi="BRH Devanagari Extra" w:cs="BRH Devanagari Extra"/>
-                <w:sz w:val="40"/>
-                <w:szCs w:val="40"/>
-              </w:rPr>
-              <w:t>iÉÉ</w:t>
-            </w:r>
-            <w:proofErr w:type="spellEnd"/>
-            <w:r>
-              <w:rPr>
-                <w:rFonts w:ascii="BRH Malayalam Extra" w:hAnsi="BRH Malayalam Extra" w:cs="BRH Devanagari Extra"/>
-                <w:sz w:val="34"/>
-                <w:szCs w:val="40"/>
-              </w:rPr>
-              <w:t>–</w:t>
-            </w:r>
-            <w:proofErr w:type="spellStart"/>
-            <w:r>
-              <w:rPr>
-                <w:rFonts w:ascii="BRH Devanagari Extra" w:hAnsi="BRH Devanagari Extra" w:cs="BRH Devanagari Extra"/>
-                <w:sz w:val="40"/>
-                <w:szCs w:val="40"/>
-              </w:rPr>
-              <w:t>qÉç</w:t>
-            </w:r>
-            <w:proofErr w:type="spellEnd"/>
-            <w:r>
-              <w:rPr>
-                <w:rFonts w:ascii="BRH Devanagari Extra" w:hAnsi="BRH Devanagari Extra" w:cs="BRH Devanagari Extra"/>
-                <w:sz w:val="40"/>
-                <w:szCs w:val="40"/>
-              </w:rPr>
-              <w:t xml:space="preserve"> | </w:t>
-            </w:r>
-            <w:proofErr w:type="spellStart"/>
-            <w:r>
-              <w:rPr>
-                <w:rFonts w:ascii="BRH Devanagari Extra" w:hAnsi="BRH Devanagari Extra" w:cs="BRH Devanagari Extra"/>
-                <w:sz w:val="40"/>
-                <w:szCs w:val="40"/>
-              </w:rPr>
-              <w:t>uÉxÉþuÉÈ</w:t>
-            </w:r>
-            <w:proofErr w:type="spellEnd"/>
-            <w:r>
-              <w:rPr>
-                <w:rFonts w:ascii="BRH Devanagari Extra" w:hAnsi="BRH Devanagari Extra" w:cs="BRH Devanagari Extra"/>
-                <w:sz w:val="40"/>
-                <w:szCs w:val="40"/>
-              </w:rPr>
-              <w:t xml:space="preserve"> | Â</w:t>
-            </w:r>
-            <w:r>
-              <w:rPr>
-                <w:rFonts w:ascii="BRH Malayalam Extra" w:hAnsi="BRH Malayalam Extra" w:cs="BRH Devanagari Extra"/>
-                <w:sz w:val="34"/>
-                <w:szCs w:val="40"/>
-              </w:rPr>
-              <w:t>–</w:t>
-            </w:r>
-            <w:proofErr w:type="spellStart"/>
-            <w:r>
-              <w:rPr>
-                <w:rFonts w:ascii="BRH Devanagari Extra" w:hAnsi="BRH Devanagari Extra" w:cs="BRH Devanagari Extra"/>
-                <w:sz w:val="40"/>
-                <w:szCs w:val="40"/>
-              </w:rPr>
-              <w:t>SìÉÈ</w:t>
-            </w:r>
-            <w:proofErr w:type="spellEnd"/>
-            <w:r>
-              <w:rPr>
-                <w:rFonts w:ascii="BRH Devanagari Extra" w:hAnsi="BRH Devanagari Extra" w:cs="BRH Devanagari Extra"/>
-                <w:sz w:val="40"/>
-                <w:szCs w:val="40"/>
-              </w:rPr>
-              <w:t xml:space="preserve"> |</w:t>
-            </w:r>
-          </w:p>
-        </w:tc>
-        <w:tc>
-          <w:tcPr>
-            <w:tcW w:w="5220" w:type="dxa"/>
-            <w:tcBorders>
-              <w:bottom w:val="single" w:sz="4" w:space="0" w:color="auto"/>
-            </w:tcBorders>
-          </w:tcPr>
-          <w:p>
-            <w:pPr>
-              <w:autoSpaceDE w:val="0"/>
-              <w:autoSpaceDN w:val="0"/>
-              <w:adjustRightInd w:val="0"/>
-              <w:spacing w:before="0"/>
-              <w:rPr>
-                <w:rFonts w:ascii="BRH Devanagari Extra" w:eastAsia="Times New Roman" w:hAnsi="BRH Devanagari Extra" w:cs="BRH Devanagari Extra"/>
-                <w:sz w:val="36"/>
-                <w:szCs w:val="36"/>
-                <w:lang w:val="en-IN" w:eastAsia="en-IN"/>
-              </w:rPr>
-            </w:pPr>
-            <w:r>
-              <w:rPr>
-                <w:rFonts w:ascii="BRH Devanagari Extra" w:hAnsi="BRH Devanagari Extra" w:cs="BRH Devanagari Extra"/>
-                <w:sz w:val="40"/>
-                <w:szCs w:val="40"/>
-                <w:highlight w:val="green"/>
-              </w:rPr>
-              <w:t>L</w:t>
-            </w:r>
-            <w:r>
-              <w:rPr>
-                <w:rFonts w:ascii="BRH Malayalam Extra" w:hAnsi="BRH Malayalam Extra" w:cs="BRH Devanagari Extra"/>
-                <w:sz w:val="34"/>
-                <w:szCs w:val="40"/>
-              </w:rPr>
-              <w:t>–</w:t>
-            </w:r>
-            <w:proofErr w:type="spellStart"/>
-            <w:r>
-              <w:rPr>
-                <w:rFonts w:ascii="BRH Devanagari Extra" w:hAnsi="BRH Devanagari Extra" w:cs="BRH Devanagari Extra"/>
-                <w:sz w:val="40"/>
-                <w:szCs w:val="40"/>
-              </w:rPr>
-              <w:t>å</w:t>
-            </w:r>
-            <w:r>
-              <w:rPr>
-                <w:rFonts w:ascii="BRH Devanagari Extra" w:hAnsi="BRH Devanagari Extra" w:cs="BRH Devanagari Extra"/>
-                <w:sz w:val="40"/>
-                <w:szCs w:val="40"/>
-              </w:rPr>
-              <w:t>iÉÉ</w:t>
-            </w:r>
-            <w:proofErr w:type="spellEnd"/>
-            <w:r>
-              <w:rPr>
-                <w:rFonts w:ascii="BRH Malayalam Extra" w:hAnsi="BRH Malayalam Extra" w:cs="BRH Devanagari Extra"/>
-                <w:sz w:val="34"/>
-                <w:szCs w:val="40"/>
-              </w:rPr>
-              <w:t>–</w:t>
-            </w:r>
-            <w:proofErr w:type="spellStart"/>
-            <w:r>
-              <w:rPr>
-                <w:rFonts w:ascii="BRH Devanagari Extra" w:hAnsi="BRH Devanagari Extra" w:cs="BRH Devanagari Extra"/>
-                <w:sz w:val="40"/>
-                <w:szCs w:val="40"/>
-              </w:rPr>
-              <w:t>qÉç</w:t>
-            </w:r>
-            <w:proofErr w:type="spellEnd"/>
-            <w:r>
-              <w:rPr>
-                <w:rFonts w:ascii="BRH Devanagari Extra" w:hAnsi="BRH Devanagari Extra" w:cs="BRH Devanagari Extra"/>
-                <w:sz w:val="40"/>
-                <w:szCs w:val="40"/>
-              </w:rPr>
-              <w:t xml:space="preserve"> | </w:t>
-            </w:r>
-            <w:proofErr w:type="spellStart"/>
-            <w:r>
-              <w:rPr>
-                <w:rFonts w:ascii="BRH Devanagari Extra" w:hAnsi="BRH Devanagari Extra" w:cs="BRH Devanagari Extra"/>
-                <w:sz w:val="40"/>
-                <w:szCs w:val="40"/>
-              </w:rPr>
-              <w:t>uÉxÉþuÉÈ</w:t>
-            </w:r>
-            <w:proofErr w:type="spellEnd"/>
-            <w:r>
-              <w:rPr>
-                <w:rFonts w:ascii="BRH Devanagari Extra" w:hAnsi="BRH Devanagari Extra" w:cs="BRH Devanagari Extra"/>
-                <w:sz w:val="40"/>
-                <w:szCs w:val="40"/>
-              </w:rPr>
-              <w:t xml:space="preserve"> | Â</w:t>
-            </w:r>
-            <w:r>
-              <w:rPr>
-                <w:rFonts w:ascii="BRH Malayalam Extra" w:hAnsi="BRH Malayalam Extra" w:cs="BRH Devanagari Extra"/>
-                <w:sz w:val="34"/>
-                <w:szCs w:val="40"/>
-              </w:rPr>
-              <w:t>–</w:t>
-            </w:r>
-            <w:proofErr w:type="spellStart"/>
-            <w:r>
-              <w:rPr>
-                <w:rFonts w:ascii="BRH Devanagari Extra" w:hAnsi="BRH Devanagari Extra" w:cs="BRH Devanagari Extra"/>
-                <w:sz w:val="40"/>
-                <w:szCs w:val="40"/>
-              </w:rPr>
-              <w:t>SìÉÈ</w:t>
-            </w:r>
-            <w:proofErr w:type="spellEnd"/>
-            <w:r>
-              <w:rPr>
-                <w:rFonts w:ascii="BRH Devanagari Extra" w:hAnsi="BRH Devanagari Extra" w:cs="BRH Devanagari Extra"/>
-                <w:sz w:val="40"/>
-                <w:szCs w:val="40"/>
-              </w:rPr>
-              <w:t xml:space="preserve"> |</w:t>
-            </w:r>
-          </w:p>
-        </w:tc>
-      </w:tr>
-    </w:tbl>
-    <w:p>
-      <w:pPr>
-        <w:jc w:val="center"/>
-        <w:rPr>
-          <w:b/>
-          <w:bCs/>
-          <w:sz w:val="32"/>
-          <w:szCs w:val="32"/>
-          <w:u w:val="single"/>
-        </w:rPr>
-      </w:pPr>
-    </w:p>
-    <w:p>
-      <w:pPr>
-        <w:jc w:val="center"/>
-        <w:rPr>
-          <w:b/>
-          <w:bCs/>
-          <w:sz w:val="32"/>
-          <w:szCs w:val="32"/>
-          <w:u w:val="single"/>
-        </w:rPr>
-      </w:pPr>
-      <w:r>
-        <w:rPr>
-          <w:b/>
-          <w:bCs/>
-          <w:sz w:val="32"/>
-          <w:szCs w:val="32"/>
-          <w:u w:val="single"/>
-        </w:rPr>
-        <w:t xml:space="preserve">TS Pada Paatam – TS 4.3 Sanskrit </w:t>
-      </w:r>
-      <w:r>
-        <w:rPr>
-          <w:b/>
-          <w:bCs/>
-          <w:sz w:val="32"/>
-          <w:szCs w:val="32"/>
-          <w:u w:val="single"/>
-        </w:rPr>
-        <w:t>Corrections –</w:t>
-      </w:r>
-      <w:r>
-        <w:rPr>
-          <w:b/>
-          <w:bCs/>
-          <w:sz w:val="32"/>
-          <w:szCs w:val="32"/>
-          <w:u w:val="single"/>
-        </w:rPr>
-        <w:t xml:space="preserve"> </w:t>
-      </w:r>
-      <w:r>
-        <w:rPr>
-          <w:b/>
-          <w:bCs/>
-          <w:sz w:val="32"/>
-          <w:szCs w:val="32"/>
-          <w:u w:val="single"/>
-        </w:rPr>
-        <w:t xml:space="preserve">Observed till </w:t>
-      </w:r>
-      <w:r>
-        <w:rPr>
-          <w:b/>
-          <w:bCs/>
-          <w:sz w:val="32"/>
-          <w:szCs w:val="32"/>
-          <w:u w:val="single"/>
-        </w:rPr>
-        <w:t>31st December 2020</w:t>
-      </w:r>
-    </w:p>
-    <w:p>
-      <w:pPr>
-        <w:jc w:val="center"/>
-        <w:rPr>
-          <w:b/>
-          <w:bCs/>
-        </w:rPr>
-      </w:pPr>
-      <w:r>
-        <w:rPr>
-          <w:b/>
-          <w:bCs/>
-        </w:rPr>
-        <w:t>(ignore those which are already incorporated in your book’s version and date)</w:t>
-      </w:r>
-    </w:p>
-    <w:tbl>
-      <w:tblPr>
-        <w:tblW w:w="13268" w:type="dxa"/>
-        <w:tblInd w:w="-792" w:type="dxa"/>
-        <w:tblBorders>
-          <w:top w:val="single" w:sz="4" w:space="0" w:color="000000"/>
-          <w:left w:val="single" w:sz="4" w:space="0" w:color="000000"/>
-          <w:bottom w:val="single" w:sz="4" w:space="0" w:color="000000"/>
-          <w:right w:val="single" w:sz="4" w:space="0" w:color="000000"/>
-          <w:insideH w:val="single" w:sz="4" w:space="0" w:color="000000"/>
-          <w:insideV w:val="single" w:sz="4" w:space="0" w:color="000000"/>
-        </w:tblBorders>
-        <w:tblLook w:val="04A0" w:firstRow="1" w:lastRow="0" w:firstColumn="1" w:lastColumn="0" w:noHBand="0" w:noVBand="1"/>
-      </w:tblPr>
-      <w:tblGrid>
-        <w:gridCol w:w="3310"/>
-        <w:gridCol w:w="4738"/>
-        <w:gridCol w:w="5220"/>
-      </w:tblGrid>
-      <w:tr>
-        <w:tc>
-          <w:tcPr>
-            <w:tcW w:w="3310" w:type="dxa"/>
-          </w:tcPr>
-          <w:p>
-            <w:pPr>
               <w:spacing w:before="0" w:line="240" w:lineRule="auto"/>
               <w:rPr>
                 <w:rFonts w:cs="Latha"/>
@@ -1180,6 +1588,7 @@
                 <w:szCs w:val="28"/>
                 <w:lang w:bidi="ta-IN"/>
               </w:rPr>
+              <w:lastRenderedPageBreak/>
               <w:t>TS 4.3.</w:t>
             </w:r>
             <w:r>
@@ -1556,7 +1965,6 @@
                 <w:szCs w:val="28"/>
                 <w:lang w:bidi="ta-IN"/>
               </w:rPr>
-              <w:lastRenderedPageBreak/>
               <w:t>TS 4.3.</w:t>
             </w:r>
             <w:r>
@@ -2121,13 +2529,23 @@
               </w:rPr>
               <w:t>–</w:t>
             </w:r>
-            <w:r>
-              <w:rPr>
-                <w:rFonts w:ascii="BRH Devanagari Extra" w:hAnsi="BRH Devanagari Extra" w:cs="BRH Devanagari Extra"/>
-                <w:sz w:val="40"/>
-                <w:szCs w:val="40"/>
-              </w:rPr>
-              <w:t>ÍµÉlÉÉÿ |</w:t>
+            <w:proofErr w:type="spellStart"/>
+            <w:r>
+              <w:rPr>
+                <w:rFonts w:ascii="BRH Devanagari Extra" w:hAnsi="BRH Devanagari Extra" w:cs="BRH Devanagari Extra"/>
+                <w:sz w:val="40"/>
+                <w:szCs w:val="40"/>
+              </w:rPr>
+              <w:t>ÍµÉlÉÉÿ</w:t>
+            </w:r>
+            <w:proofErr w:type="spellEnd"/>
+            <w:r>
+              <w:rPr>
+                <w:rFonts w:ascii="BRH Devanagari Extra" w:hAnsi="BRH Devanagari Extra" w:cs="BRH Devanagari Extra"/>
+                <w:sz w:val="40"/>
+                <w:szCs w:val="40"/>
+              </w:rPr>
+              <w:t xml:space="preserve"> |</w:t>
             </w:r>
           </w:p>
         </w:tc>
@@ -2234,13 +2652,23 @@
               </w:rPr>
               <w:t>–</w:t>
             </w:r>
-            <w:r>
-              <w:rPr>
-                <w:rFonts w:ascii="BRH Devanagari Extra" w:hAnsi="BRH Devanagari Extra" w:cs="BRH Devanagari Extra"/>
-                <w:sz w:val="40"/>
-                <w:szCs w:val="40"/>
-              </w:rPr>
-              <w:t>ÍµÉlÉÉÿ |</w:t>
+            <w:proofErr w:type="spellStart"/>
+            <w:r>
+              <w:rPr>
+                <w:rFonts w:ascii="BRH Devanagari Extra" w:hAnsi="BRH Devanagari Extra" w:cs="BRH Devanagari Extra"/>
+                <w:sz w:val="40"/>
+                <w:szCs w:val="40"/>
+              </w:rPr>
+              <w:t>ÍµÉlÉÉÿ</w:t>
+            </w:r>
+            <w:proofErr w:type="spellEnd"/>
+            <w:r>
+              <w:rPr>
+                <w:rFonts w:ascii="BRH Devanagari Extra" w:hAnsi="BRH Devanagari Extra" w:cs="BRH Devanagari Extra"/>
+                <w:sz w:val="40"/>
+                <w:szCs w:val="40"/>
+              </w:rPr>
+              <w:t xml:space="preserve"> |</w:t>
             </w:r>
             <w:r>
               <w:rPr>
@@ -4162,6 +4590,7 @@
                 <w:szCs w:val="28"/>
                 <w:lang w:bidi="ta-IN"/>
               </w:rPr>
+              <w:lastRenderedPageBreak/>
               <w:t>TS 4.3.1</w:t>
             </w:r>
             <w:r>
@@ -4711,7 +5140,6 @@
                 <w:szCs w:val="28"/>
                 <w:lang w:bidi="ta-IN"/>
               </w:rPr>
-              <w:lastRenderedPageBreak/>
               <w:t>TS 4.3.1</w:t>
             </w:r>
             <w:r>
@@ -6634,6 +7062,7 @@
                 <w:szCs w:val="32"/>
                 <w:lang w:bidi="ta-IN"/>
               </w:rPr>
+              <w:lastRenderedPageBreak/>
               <w:t>4.3.5.1-Vaakyam</w:t>
             </w:r>
           </w:p>
@@ -6895,7 +7324,6 @@
                 <w:szCs w:val="32"/>
                 <w:lang w:bidi="ta-IN"/>
               </w:rPr>
-              <w:lastRenderedPageBreak/>
               <w:t>4.3.7.2 - Padam</w:t>
             </w:r>
           </w:p>
@@ -9086,6 +9514,7 @@
           <w:szCs w:val="40"/>
           <w:lang w:val="en-IN" w:eastAsia="en-IN"/>
         </w:rPr>
+        <w:lastRenderedPageBreak/>
         <w:t>zÉÉåcÉå</w:t>
       </w:r>
       <w:proofErr w:type="spellEnd"/>
@@ -9472,7 +9901,6 @@
           <w:highlight w:val="green"/>
           <w:lang w:val="en-IN" w:eastAsia="en-IN" w:bidi="ml-IN"/>
         </w:rPr>
-        <w:lastRenderedPageBreak/>
         <w:t>A</w:t>
       </w:r>
       <w:r>
@@ -10746,7 +11174,7 @@
 </file>
 
 <file path=word/endnotes.xml><?xml version="1.0" encoding="utf-8"?>
-<w:endnotes xmlns:wpc="http://schemas.microsoft.com/office/word/2010/wordprocessingCanvas" xmlns:cx="http://schemas.microsoft.com/office/drawing/2014/chartex" xmlns:cx1="http://schemas.microsoft.com/office/drawing/2015/9/8/chartex" xmlns:cx2="http://schemas.microsoft.com/office/drawing/2015/10/21/chartex" xmlns:cx3="http://schemas.microsoft.com/office/drawing/2016/5/9/chartex" xmlns:cx4="http://schemas.microsoft.com/office/drawing/2016/5/10/chartex" xmlns:cx5="http://schemas.microsoft.com/office/drawing/2016/5/11/chartex" xmlns:cx6="http://schemas.microsoft.com/office/drawing/2016/5/12/chartex" xmlns:cx7="http://schemas.microsoft.com/office/drawing/2016/5/13/chartex" xmlns:cx8="http://schemas.microsoft.com/office/drawing/2016/5/14/chartex" xmlns:mc="http://schemas.openxmlformats.org/markup-compatibility/2006" xmlns:aink="http://schemas.microsoft.com/office/drawing/2016/ink" xmlns:am3d="http://schemas.microsoft.com/office/drawing/2017/model3d" xmlns:o="urn:schemas-microsoft-com:office:office" xmlns:r="http://schemas.openxmlformats.org/officeDocument/2006/relationships" xmlns:m="http://schemas.openxmlformats.org/officeDocument/2006/math" xmlns:v="urn:schemas-microsoft-com:vml" xmlns:wp14="http://schemas.microsoft.com/office/word/2010/wordprocessingDrawing" xmlns:wp="http://schemas.openxmlformats.org/drawingml/2006/wordprocessingDrawing" xmlns:w10="urn:schemas-microsoft-com:office:word" xmlns:w="http://schemas.openxmlformats.org/wordprocessingml/2006/main" xmlns:w14="http://schemas.microsoft.com/office/word/2010/wordml" xmlns:w15="http://schemas.microsoft.com/office/word/2012/wordml" xmlns:w16cex="http://schemas.microsoft.com/office/word/2018/wordml/cex" xmlns:w16cid="http://schemas.microsoft.com/office/word/2016/wordml/cid" xmlns:w16="http://schemas.microsoft.com/office/word/2018/wordml" xmlns:w16sdtdh="http://schemas.microsoft.com/office/word/2020/wordml/sdtdatahash" xmlns:w16se="http://schemas.microsoft.com/office/word/2015/wordml/symex" xmlns:wpg="http://schemas.microsoft.com/office/word/2010/wordprocessingGroup" xmlns:wpi="http://schemas.microsoft.com/office/word/2010/wordprocessingInk" xmlns:wne="http://schemas.microsoft.com/office/word/2006/wordml" xmlns:wps="http://schemas.microsoft.com/office/word/2010/wordprocessingShape" mc:Ignorable="w14 w15 w16se w16cid w16 w16cex w16sdtdh wp14">
+<w:endnotes xmlns:wpc="http://schemas.microsoft.com/office/word/2010/wordprocessingCanvas" xmlns:cx="http://schemas.microsoft.com/office/drawing/2014/chartex" xmlns:cx1="http://schemas.microsoft.com/office/drawing/2015/9/8/chartex" xmlns:mc="http://schemas.openxmlformats.org/markup-compatibility/2006" xmlns:o="urn:schemas-microsoft-com:office:office" xmlns:r="http://schemas.openxmlformats.org/officeDocument/2006/relationships" xmlns:m="http://schemas.openxmlformats.org/officeDocument/2006/math" xmlns:v="urn:schemas-microsoft-com:vml" xmlns:wp14="http://schemas.microsoft.com/office/word/2010/wordprocessingDrawing" xmlns:wp="http://schemas.openxmlformats.org/drawingml/2006/wordprocessingDrawing" xmlns:w10="urn:schemas-microsoft-com:office:word" xmlns:w="http://schemas.openxmlformats.org/wordprocessingml/2006/main" xmlns:w14="http://schemas.microsoft.com/office/word/2010/wordml" xmlns:w15="http://schemas.microsoft.com/office/word/2012/wordml" xmlns:w16se="http://schemas.microsoft.com/office/word/2015/wordml/symex" xmlns:wpg="http://schemas.microsoft.com/office/word/2010/wordprocessingGroup" xmlns:wpi="http://schemas.microsoft.com/office/word/2010/wordprocessingInk" xmlns:wne="http://schemas.microsoft.com/office/word/2006/wordml" xmlns:wps="http://schemas.microsoft.com/office/word/2010/wordprocessingShape" mc:Ignorable="w14 w15 w16se wp14">
   <w:endnote w:type="separator" w:id="-1">
     <w:p>
       <w:pPr>
@@ -10771,7 +11199,7 @@
 </file>
 
 <file path=word/footer1.xml><?xml version="1.0" encoding="utf-8"?>
-<w:ftr xmlns:wpc="http://schemas.microsoft.com/office/word/2010/wordprocessingCanvas" xmlns:cx="http://schemas.microsoft.com/office/drawing/2014/chartex" xmlns:cx1="http://schemas.microsoft.com/office/drawing/2015/9/8/chartex" xmlns:cx2="http://schemas.microsoft.com/office/drawing/2015/10/21/chartex" xmlns:cx3="http://schemas.microsoft.com/office/drawing/2016/5/9/chartex" xmlns:cx4="http://schemas.microsoft.com/office/drawing/2016/5/10/chartex" xmlns:cx5="http://schemas.microsoft.com/office/drawing/2016/5/11/chartex" xmlns:cx6="http://schemas.microsoft.com/office/drawing/2016/5/12/chartex" xmlns:cx7="http://schemas.microsoft.com/office/drawing/2016/5/13/chartex" xmlns:cx8="http://schemas.microsoft.com/office/drawing/2016/5/14/chartex" xmlns:mc="http://schemas.openxmlformats.org/markup-compatibility/2006" xmlns:aink="http://schemas.microsoft.com/office/drawing/2016/ink" xmlns:am3d="http://schemas.microsoft.com/office/drawing/2017/model3d" xmlns:o="urn:schemas-microsoft-com:office:office" xmlns:r="http://schemas.openxmlformats.org/officeDocument/2006/relationships" xmlns:m="http://schemas.openxmlformats.org/officeDocument/2006/math" xmlns:v="urn:schemas-microsoft-com:vml" xmlns:wp14="http://schemas.microsoft.com/office/word/2010/wordprocessingDrawing" xmlns:wp="http://schemas.openxmlformats.org/drawingml/2006/wordprocessingDrawing" xmlns:w10="urn:schemas-microsoft-com:office:word" xmlns:w="http://schemas.openxmlformats.org/wordprocessingml/2006/main" xmlns:w14="http://schemas.microsoft.com/office/word/2010/wordml" xmlns:w15="http://schemas.microsoft.com/office/word/2012/wordml" xmlns:w16cex="http://schemas.microsoft.com/office/word/2018/wordml/cex" xmlns:w16cid="http://schemas.microsoft.com/office/word/2016/wordml/cid" xmlns:w16="http://schemas.microsoft.com/office/word/2018/wordml" xmlns:w16sdtdh="http://schemas.microsoft.com/office/word/2020/wordml/sdtdatahash" xmlns:w16se="http://schemas.microsoft.com/office/word/2015/wordml/symex" xmlns:wpg="http://schemas.microsoft.com/office/word/2010/wordprocessingGroup" xmlns:wpi="http://schemas.microsoft.com/office/word/2010/wordprocessingInk" xmlns:wne="http://schemas.microsoft.com/office/word/2006/wordml" xmlns:wps="http://schemas.microsoft.com/office/word/2010/wordprocessingShape" mc:Ignorable="w14 w15 w16se w16cid w16 w16cex w16sdtdh wp14">
+<w:ftr xmlns:wpc="http://schemas.microsoft.com/office/word/2010/wordprocessingCanvas" xmlns:cx="http://schemas.microsoft.com/office/drawing/2014/chartex" xmlns:cx1="http://schemas.microsoft.com/office/drawing/2015/9/8/chartex" xmlns:mc="http://schemas.openxmlformats.org/markup-compatibility/2006" xmlns:o="urn:schemas-microsoft-com:office:office" xmlns:r="http://schemas.openxmlformats.org/officeDocument/2006/relationships" xmlns:m="http://schemas.openxmlformats.org/officeDocument/2006/math" xmlns:v="urn:schemas-microsoft-com:vml" xmlns:wp14="http://schemas.microsoft.com/office/word/2010/wordprocessingDrawing" xmlns:wp="http://schemas.openxmlformats.org/drawingml/2006/wordprocessingDrawing" xmlns:w10="urn:schemas-microsoft-com:office:word" xmlns:w="http://schemas.openxmlformats.org/wordprocessingml/2006/main" xmlns:w14="http://schemas.microsoft.com/office/word/2010/wordml" xmlns:w15="http://schemas.microsoft.com/office/word/2012/wordml" xmlns:w16se="http://schemas.microsoft.com/office/word/2015/wordml/symex" xmlns:wpg="http://schemas.microsoft.com/office/word/2010/wordprocessingGroup" xmlns:wpi="http://schemas.microsoft.com/office/word/2010/wordprocessingInk" xmlns:wne="http://schemas.microsoft.com/office/word/2006/wordml" xmlns:wps="http://schemas.microsoft.com/office/word/2010/wordprocessingShape" mc:Ignorable="w14 w15 w16se wp14">
   <w:p>
     <w:pPr>
       <w:pBdr>
@@ -10966,7 +11394,7 @@
 </file>
 
 <file path=word/footnotes.xml><?xml version="1.0" encoding="utf-8"?>
-<w:footnotes xmlns:wpc="http://schemas.microsoft.com/office/word/2010/wordprocessingCanvas" xmlns:cx="http://schemas.microsoft.com/office/drawing/2014/chartex" xmlns:cx1="http://schemas.microsoft.com/office/drawing/2015/9/8/chartex" xmlns:cx2="http://schemas.microsoft.com/office/drawing/2015/10/21/chartex" xmlns:cx3="http://schemas.microsoft.com/office/drawing/2016/5/9/chartex" xmlns:cx4="http://schemas.microsoft.com/office/drawing/2016/5/10/chartex" xmlns:cx5="http://schemas.microsoft.com/office/drawing/2016/5/11/chartex" xmlns:cx6="http://schemas.microsoft.com/office/drawing/2016/5/12/chartex" xmlns:cx7="http://schemas.microsoft.com/office/drawing/2016/5/13/chartex" xmlns:cx8="http://schemas.microsoft.com/office/drawing/2016/5/14/chartex" xmlns:mc="http://schemas.openxmlformats.org/markup-compatibility/2006" xmlns:aink="http://schemas.microsoft.com/office/drawing/2016/ink" xmlns:am3d="http://schemas.microsoft.com/office/drawing/2017/model3d" xmlns:o="urn:schemas-microsoft-com:office:office" xmlns:r="http://schemas.openxmlformats.org/officeDocument/2006/relationships" xmlns:m="http://schemas.openxmlformats.org/officeDocument/2006/math" xmlns:v="urn:schemas-microsoft-com:vml" xmlns:wp14="http://schemas.microsoft.com/office/word/2010/wordprocessingDrawing" xmlns:wp="http://schemas.openxmlformats.org/drawingml/2006/wordprocessingDrawing" xmlns:w10="urn:schemas-microsoft-com:office:word" xmlns:w="http://schemas.openxmlformats.org/wordprocessingml/2006/main" xmlns:w14="http://schemas.microsoft.com/office/word/2010/wordml" xmlns:w15="http://schemas.microsoft.com/office/word/2012/wordml" xmlns:w16cex="http://schemas.microsoft.com/office/word/2018/wordml/cex" xmlns:w16cid="http://schemas.microsoft.com/office/word/2016/wordml/cid" xmlns:w16="http://schemas.microsoft.com/office/word/2018/wordml" xmlns:w16sdtdh="http://schemas.microsoft.com/office/word/2020/wordml/sdtdatahash" xmlns:w16se="http://schemas.microsoft.com/office/word/2015/wordml/symex" xmlns:wpg="http://schemas.microsoft.com/office/word/2010/wordprocessingGroup" xmlns:wpi="http://schemas.microsoft.com/office/word/2010/wordprocessingInk" xmlns:wne="http://schemas.microsoft.com/office/word/2006/wordml" xmlns:wps="http://schemas.microsoft.com/office/word/2010/wordprocessingShape" mc:Ignorable="w14 w15 w16se w16cid w16 w16cex w16sdtdh wp14">
+<w:footnotes xmlns:wpc="http://schemas.microsoft.com/office/word/2010/wordprocessingCanvas" xmlns:cx="http://schemas.microsoft.com/office/drawing/2014/chartex" xmlns:cx1="http://schemas.microsoft.com/office/drawing/2015/9/8/chartex" xmlns:mc="http://schemas.openxmlformats.org/markup-compatibility/2006" xmlns:o="urn:schemas-microsoft-com:office:office" xmlns:r="http://schemas.openxmlformats.org/officeDocument/2006/relationships" xmlns:m="http://schemas.openxmlformats.org/officeDocument/2006/math" xmlns:v="urn:schemas-microsoft-com:vml" xmlns:wp14="http://schemas.microsoft.com/office/word/2010/wordprocessingDrawing" xmlns:wp="http://schemas.openxmlformats.org/drawingml/2006/wordprocessingDrawing" xmlns:w10="urn:schemas-microsoft-com:office:word" xmlns:w="http://schemas.openxmlformats.org/wordprocessingml/2006/main" xmlns:w14="http://schemas.microsoft.com/office/word/2010/wordml" xmlns:w15="http://schemas.microsoft.com/office/word/2012/wordml" xmlns:w16se="http://schemas.microsoft.com/office/word/2015/wordml/symex" xmlns:wpg="http://schemas.microsoft.com/office/word/2010/wordprocessingGroup" xmlns:wpi="http://schemas.microsoft.com/office/word/2010/wordprocessingInk" xmlns:wne="http://schemas.microsoft.com/office/word/2006/wordml" xmlns:wps="http://schemas.microsoft.com/office/word/2010/wordprocessingShape" mc:Ignorable="w14 w15 w16se wp14">
   <w:footnote w:type="separator" w:id="-1">
     <w:p>
       <w:pPr>
@@ -10991,7 +11419,7 @@
 </file>
 
 <file path=word/header1.xml><?xml version="1.0" encoding="utf-8"?>
-<w:hdr xmlns:wpc="http://schemas.microsoft.com/office/word/2010/wordprocessingCanvas" xmlns:cx="http://schemas.microsoft.com/office/drawing/2014/chartex" xmlns:cx1="http://schemas.microsoft.com/office/drawing/2015/9/8/chartex" xmlns:cx2="http://schemas.microsoft.com/office/drawing/2015/10/21/chartex" xmlns:cx3="http://schemas.microsoft.com/office/drawing/2016/5/9/chartex" xmlns:cx4="http://schemas.microsoft.com/office/drawing/2016/5/10/chartex" xmlns:cx5="http://schemas.microsoft.com/office/drawing/2016/5/11/chartex" xmlns:cx6="http://schemas.microsoft.com/office/drawing/2016/5/12/chartex" xmlns:cx7="http://schemas.microsoft.com/office/drawing/2016/5/13/chartex" xmlns:cx8="http://schemas.microsoft.com/office/drawing/2016/5/14/chartex" xmlns:mc="http://schemas.openxmlformats.org/markup-compatibility/2006" xmlns:aink="http://schemas.microsoft.com/office/drawing/2016/ink" xmlns:am3d="http://schemas.microsoft.com/office/drawing/2017/model3d" xmlns:o="urn:schemas-microsoft-com:office:office" xmlns:r="http://schemas.openxmlformats.org/officeDocument/2006/relationships" xmlns:m="http://schemas.openxmlformats.org/officeDocument/2006/math" xmlns:v="urn:schemas-microsoft-com:vml" xmlns:wp14="http://schemas.microsoft.com/office/word/2010/wordprocessingDrawing" xmlns:wp="http://schemas.openxmlformats.org/drawingml/2006/wordprocessingDrawing" xmlns:w10="urn:schemas-microsoft-com:office:word" xmlns:w="http://schemas.openxmlformats.org/wordprocessingml/2006/main" xmlns:w14="http://schemas.microsoft.com/office/word/2010/wordml" xmlns:w15="http://schemas.microsoft.com/office/word/2012/wordml" xmlns:w16cex="http://schemas.microsoft.com/office/word/2018/wordml/cex" xmlns:w16cid="http://schemas.microsoft.com/office/word/2016/wordml/cid" xmlns:w16="http://schemas.microsoft.com/office/word/2018/wordml" xmlns:w16sdtdh="http://schemas.microsoft.com/office/word/2020/wordml/sdtdatahash" xmlns:w16se="http://schemas.microsoft.com/office/word/2015/wordml/symex" xmlns:wpg="http://schemas.microsoft.com/office/word/2010/wordprocessingGroup" xmlns:wpi="http://schemas.microsoft.com/office/word/2010/wordprocessingInk" xmlns:wne="http://schemas.microsoft.com/office/word/2006/wordml" xmlns:wps="http://schemas.microsoft.com/office/word/2010/wordprocessingShape" mc:Ignorable="w14 w15 w16se w16cid w16 w16cex w16sdtdh wp14">
+<w:hdr xmlns:wpc="http://schemas.microsoft.com/office/word/2010/wordprocessingCanvas" xmlns:cx="http://schemas.microsoft.com/office/drawing/2014/chartex" xmlns:cx1="http://schemas.microsoft.com/office/drawing/2015/9/8/chartex" xmlns:mc="http://schemas.openxmlformats.org/markup-compatibility/2006" xmlns:o="urn:schemas-microsoft-com:office:office" xmlns:r="http://schemas.openxmlformats.org/officeDocument/2006/relationships" xmlns:m="http://schemas.openxmlformats.org/officeDocument/2006/math" xmlns:v="urn:schemas-microsoft-com:vml" xmlns:wp14="http://schemas.microsoft.com/office/word/2010/wordprocessingDrawing" xmlns:wp="http://schemas.openxmlformats.org/drawingml/2006/wordprocessingDrawing" xmlns:w10="urn:schemas-microsoft-com:office:word" xmlns:w="http://schemas.openxmlformats.org/wordprocessingml/2006/main" xmlns:w14="http://schemas.microsoft.com/office/word/2010/wordml" xmlns:w15="http://schemas.microsoft.com/office/word/2012/wordml" xmlns:w16se="http://schemas.microsoft.com/office/word/2015/wordml/symex" xmlns:wpg="http://schemas.microsoft.com/office/word/2010/wordprocessingGroup" xmlns:wpi="http://schemas.microsoft.com/office/word/2010/wordprocessingInk" xmlns:wne="http://schemas.microsoft.com/office/word/2006/wordml" xmlns:wps="http://schemas.microsoft.com/office/word/2010/wordprocessingShape" mc:Ignorable="w14 w15 w16se wp14">
   <w:p>
     <w:pPr>
       <w:pStyle w:val="Header"/>
@@ -11012,7 +11440,7 @@
 </file>
 
 <file path=word/styles.xml><?xml version="1.0" encoding="utf-8"?>
-<w:styles xmlns:mc="http://schemas.openxmlformats.org/markup-compatibility/2006" xmlns:r="http://schemas.openxmlformats.org/officeDocument/2006/relationships" xmlns:w="http://schemas.openxmlformats.org/wordprocessingml/2006/main" xmlns:w14="http://schemas.microsoft.com/office/word/2010/wordml" xmlns:w15="http://schemas.microsoft.com/office/word/2012/wordml" xmlns:w16cex="http://schemas.microsoft.com/office/word/2018/wordml/cex" xmlns:w16cid="http://schemas.microsoft.com/office/word/2016/wordml/cid" xmlns:w16="http://schemas.microsoft.com/office/word/2018/wordml" xmlns:w16sdtdh="http://schemas.microsoft.com/office/word/2020/wordml/sdtdatahash" xmlns:w16se="http://schemas.microsoft.com/office/word/2015/wordml/symex" mc:Ignorable="w14 w15 w16se w16cid w16 w16cex w16sdtdh">
+<w:styles xmlns:mc="http://schemas.openxmlformats.org/markup-compatibility/2006" xmlns:r="http://schemas.openxmlformats.org/officeDocument/2006/relationships" xmlns:w="http://schemas.openxmlformats.org/wordprocessingml/2006/main" xmlns:w14="http://schemas.microsoft.com/office/word/2010/wordml" xmlns:w15="http://schemas.microsoft.com/office/word/2012/wordml" xmlns:w16se="http://schemas.microsoft.com/office/word/2015/wordml/symex" mc:Ignorable="w14 w15 w16se">
   <w:docDefaults>
     <w:rPrDefault>
       <w:rPr>
@@ -11022,7 +11450,7 @@
     </w:rPrDefault>
     <w:pPrDefault/>
   </w:docDefaults>
-  <w:latentStyles w:defLockedState="0" w:defUIPriority="99" w:defSemiHidden="0" w:defUnhideWhenUsed="0" w:defQFormat="0" w:count="376">
+  <w:latentStyles w:defLockedState="0" w:defUIPriority="99" w:defSemiHidden="0" w:defUnhideWhenUsed="0" w:defQFormat="0" w:count="371">
     <w:lsdException w:name="Normal" w:uiPriority="0" w:qFormat="1"/>
     <w:lsdException w:name="heading 1" w:uiPriority="9" w:qFormat="1"/>
     <w:lsdException w:name="heading 2" w:semiHidden="1" w:uiPriority="9" w:unhideWhenUsed="1" w:qFormat="1"/>
@@ -11128,6 +11556,7 @@
     <w:lsdException w:name="HTML Sample" w:semiHidden="1" w:unhideWhenUsed="1"/>
     <w:lsdException w:name="HTML Typewriter" w:semiHidden="1" w:unhideWhenUsed="1"/>
     <w:lsdException w:name="HTML Variable" w:semiHidden="1" w:unhideWhenUsed="1"/>
+    <w:lsdException w:name="Normal Table" w:semiHidden="1" w:unhideWhenUsed="1"/>
     <w:lsdException w:name="annotation subject" w:semiHidden="1" w:unhideWhenUsed="1"/>
     <w:lsdException w:name="No List" w:semiHidden="1" w:unhideWhenUsed="1"/>
     <w:lsdException w:name="Outline List 1" w:semiHidden="1" w:unhideWhenUsed="1"/>
@@ -11170,8 +11599,11 @@
     <w:lsdException w:name="Table Contemporary" w:semiHidden="1" w:unhideWhenUsed="1"/>
     <w:lsdException w:name="Table Elegant" w:semiHidden="1" w:unhideWhenUsed="1"/>
     <w:lsdException w:name="Table Professional" w:semiHidden="1" w:unhideWhenUsed="1"/>
+    <w:lsdException w:name="Table Subtle 1" w:semiHidden="1" w:unhideWhenUsed="1"/>
     <w:lsdException w:name="Table Subtle 2" w:semiHidden="1" w:unhideWhenUsed="1"/>
     <w:lsdException w:name="Table Web 1" w:semiHidden="1" w:unhideWhenUsed="1"/>
+    <w:lsdException w:name="Table Web 2" w:semiHidden="1" w:unhideWhenUsed="1"/>
+    <w:lsdException w:name="Table Web 3" w:semiHidden="1" w:unhideWhenUsed="1"/>
     <w:lsdException w:name="Balloon Text" w:semiHidden="1" w:unhideWhenUsed="1"/>
     <w:lsdException w:name="Table Grid" w:uiPriority="59"/>
     <w:lsdException w:name="Table Theme" w:semiHidden="1" w:unhideWhenUsed="1"/>
@@ -11390,11 +11822,6 @@
     <w:lsdException w:name="List Table 5 Dark Accent 6" w:uiPriority="50"/>
     <w:lsdException w:name="List Table 6 Colorful Accent 6" w:uiPriority="51"/>
     <w:lsdException w:name="List Table 7 Colorful Accent 6" w:uiPriority="52"/>
-    <w:lsdException w:name="Mention" w:semiHidden="1" w:unhideWhenUsed="1"/>
-    <w:lsdException w:name="Smart Hyperlink" w:semiHidden="1" w:unhideWhenUsed="1"/>
-    <w:lsdException w:name="Hashtag" w:semiHidden="1" w:unhideWhenUsed="1"/>
-    <w:lsdException w:name="Unresolved Mention" w:semiHidden="1" w:unhideWhenUsed="1"/>
-    <w:lsdException w:name="Smart Link" w:semiHidden="1" w:unhideWhenUsed="1"/>
   </w:latentStyles>
   <w:style w:type="paragraph" w:default="1" w:styleId="Normal">
     <w:name w:val="Normal"/>
@@ -11820,7 +12247,7 @@
 </file>
 
 <file path=customXml/itemProps1.xml><?xml version="1.0" encoding="utf-8"?>
-<ds:datastoreItem xmlns:ds="http://schemas.openxmlformats.org/officeDocument/2006/customXml" ds:itemID="{04792C82-620A-4A4A-B899-E53C4A694F41}">
+<ds:datastoreItem xmlns:ds="http://schemas.openxmlformats.org/officeDocument/2006/customXml" ds:itemID="{B6BD521D-15FE-4FF5-BE21-9C22FF3FD713}">
   <ds:schemaRefs>
     <ds:schemaRef ds:uri="http://schemas.openxmlformats.org/officeDocument/2006/bibliography"/>
   </ds:schemaRefs>

</xml_diff>